<commit_message>
req 1, 3 report
</commit_message>
<xml_diff>
--- a/report.docx
+++ b/report.docx
@@ -7,6 +7,7 @@
         <w:spacing w:line="360" w:lineRule="auto"/>
         <w:jc w:val="center"/>
         <w:rPr>
+          <w:rFonts w:asciiTheme="majorBidi" w:hAnsiTheme="majorBidi" w:cstheme="majorBidi"/>
           <w:b/>
           <w:sz w:val="36"/>
           <w:szCs w:val="36"/>
@@ -14,6 +15,7 @@
       </w:pPr>
       <w:r>
         <w:rPr>
+          <w:rFonts w:asciiTheme="majorBidi" w:hAnsiTheme="majorBidi" w:cstheme="majorBidi"/>
           <w:b/>
           <w:sz w:val="36"/>
           <w:szCs w:val="36"/>
@@ -26,6 +28,7 @@
         <w:spacing w:line="360" w:lineRule="auto"/>
         <w:jc w:val="center"/>
         <w:rPr>
+          <w:rFonts w:asciiTheme="majorBidi" w:hAnsiTheme="majorBidi" w:cstheme="majorBidi"/>
           <w:b/>
           <w:sz w:val="36"/>
           <w:szCs w:val="36"/>
@@ -33,6 +36,7 @@
       </w:pPr>
       <w:r>
         <w:rPr>
+          <w:rFonts w:asciiTheme="majorBidi" w:hAnsiTheme="majorBidi" w:cstheme="majorBidi"/>
           <w:b/>
           <w:sz w:val="36"/>
           <w:szCs w:val="36"/>
@@ -45,6 +49,7 @@
         <w:spacing w:line="360" w:lineRule="auto"/>
         <w:jc w:val="both"/>
         <w:rPr>
+          <w:rFonts w:asciiTheme="majorBidi" w:hAnsiTheme="majorBidi" w:cstheme="majorBidi"/>
           <w:b/>
           <w:sz w:val="36"/>
           <w:szCs w:val="36"/>
@@ -93,12 +98,20 @@
               <w:ind w:firstLine="0"/>
               <w:jc w:val="center"/>
               <w:rPr>
-                <w:rFonts w:ascii="Merriweather" w:eastAsia="Merriweather" w:hAnsi="Merriweather" w:cs="Merriweather"/>
+                <w:rFonts w:asciiTheme="majorBidi" w:eastAsia="Merriweather" w:hAnsiTheme="majorBidi" w:cstheme="majorBidi"/>
+                <w:b/>
+                <w:bCs/>
+                <w:sz w:val="40"/>
+                <w:szCs w:val="40"/>
               </w:rPr>
             </w:pPr>
             <w:r>
               <w:rPr>
-                <w:rFonts w:ascii="Merriweather" w:eastAsia="Merriweather" w:hAnsi="Merriweather" w:cs="Merriweather"/>
+                <w:rFonts w:asciiTheme="majorBidi" w:eastAsia="Merriweather" w:hAnsiTheme="majorBidi" w:cstheme="majorBidi"/>
+                <w:b/>
+                <w:bCs/>
+                <w:sz w:val="40"/>
+                <w:szCs w:val="40"/>
               </w:rPr>
               <w:t>Name</w:t>
             </w:r>
@@ -121,8 +134,22 @@
               <w:spacing w:line="240" w:lineRule="auto"/>
               <w:ind w:firstLine="0"/>
               <w:jc w:val="center"/>
+              <w:rPr>
+                <w:rFonts w:asciiTheme="majorBidi" w:hAnsiTheme="majorBidi" w:cstheme="majorBidi"/>
+                <w:b/>
+                <w:bCs/>
+                <w:sz w:val="40"/>
+                <w:szCs w:val="40"/>
+              </w:rPr>
             </w:pPr>
             <w:r>
+              <w:rPr>
+                <w:rFonts w:asciiTheme="majorBidi" w:hAnsiTheme="majorBidi" w:cstheme="majorBidi"/>
+                <w:b/>
+                <w:bCs/>
+                <w:sz w:val="40"/>
+                <w:szCs w:val="40"/>
+              </w:rPr>
               <w:t>Section</w:t>
             </w:r>
           </w:p>
@@ -144,9 +171,23 @@
               <w:spacing w:line="240" w:lineRule="auto"/>
               <w:ind w:firstLine="0"/>
               <w:jc w:val="center"/>
+              <w:rPr>
+                <w:rFonts w:asciiTheme="majorBidi" w:hAnsiTheme="majorBidi" w:cstheme="majorBidi"/>
+                <w:b/>
+                <w:bCs/>
+                <w:sz w:val="40"/>
+                <w:szCs w:val="40"/>
+              </w:rPr>
             </w:pPr>
             <w:r>
-              <w:t>B. N</w:t>
+              <w:rPr>
+                <w:rFonts w:asciiTheme="majorBidi" w:hAnsiTheme="majorBidi" w:cstheme="majorBidi"/>
+                <w:b/>
+                <w:bCs/>
+                <w:sz w:val="40"/>
+                <w:szCs w:val="40"/>
+              </w:rPr>
+              <w:t>BN</w:t>
             </w:r>
           </w:p>
         </w:tc>
@@ -173,14 +214,19 @@
               <w:ind w:firstLine="0"/>
               <w:jc w:val="center"/>
               <w:rPr>
-                <w:rFonts w:ascii="Merriweather" w:eastAsia="Merriweather" w:hAnsi="Merriweather" w:cs="Merriweather"/>
+                <w:rFonts w:asciiTheme="majorBidi" w:eastAsia="Merriweather" w:hAnsiTheme="majorBidi" w:cstheme="majorBidi"/>
+                <w:sz w:val="40"/>
+                <w:szCs w:val="40"/>
               </w:rPr>
             </w:pPr>
             <w:r>
               <w:rPr>
-                <w:rFonts w:ascii="Merriweather" w:eastAsia="Merriweather" w:hAnsi="Merriweather" w:cs="Merriweather"/>
-              </w:rPr>
-              <w:t>Peter Atef Fathi</w:t>
+                <w:rFonts w:asciiTheme="majorBidi" w:eastAsia="Merriweather" w:hAnsiTheme="majorBidi" w:cstheme="majorBidi" w:hint="cs"/>
+                <w:sz w:val="40"/>
+                <w:szCs w:val="40"/>
+                <w:rtl/>
+              </w:rPr>
+              <w:t>بيتر عاطف فتحي</w:t>
             </w:r>
           </w:p>
         </w:tc>
@@ -201,8 +247,18 @@
               <w:spacing w:line="240" w:lineRule="auto"/>
               <w:ind w:firstLine="0"/>
               <w:jc w:val="center"/>
+              <w:rPr>
+                <w:rFonts w:asciiTheme="majorBidi" w:hAnsiTheme="majorBidi" w:cstheme="majorBidi"/>
+                <w:sz w:val="40"/>
+                <w:szCs w:val="40"/>
+              </w:rPr>
             </w:pPr>
             <w:r>
+              <w:rPr>
+                <w:rFonts w:asciiTheme="majorBidi" w:hAnsiTheme="majorBidi" w:cstheme="majorBidi"/>
+                <w:sz w:val="40"/>
+                <w:szCs w:val="40"/>
+              </w:rPr>
               <w:t>1</w:t>
             </w:r>
           </w:p>
@@ -224,8 +280,18 @@
               <w:spacing w:line="240" w:lineRule="auto"/>
               <w:ind w:firstLine="0"/>
               <w:jc w:val="center"/>
+              <w:rPr>
+                <w:rFonts w:asciiTheme="majorBidi" w:hAnsiTheme="majorBidi" w:cstheme="majorBidi"/>
+                <w:sz w:val="40"/>
+                <w:szCs w:val="40"/>
+              </w:rPr>
             </w:pPr>
             <w:r>
+              <w:rPr>
+                <w:rFonts w:asciiTheme="majorBidi" w:hAnsiTheme="majorBidi" w:cstheme="majorBidi"/>
+                <w:sz w:val="40"/>
+                <w:szCs w:val="40"/>
+              </w:rPr>
               <w:t>19</w:t>
             </w:r>
           </w:p>
@@ -253,14 +319,19 @@
               <w:ind w:firstLine="0"/>
               <w:jc w:val="center"/>
               <w:rPr>
-                <w:rFonts w:ascii="Merriweather" w:eastAsia="Merriweather" w:hAnsi="Merriweather" w:cs="Merriweather"/>
+                <w:rFonts w:asciiTheme="majorBidi" w:eastAsia="Merriweather" w:hAnsiTheme="majorBidi" w:cstheme="majorBidi"/>
+                <w:sz w:val="40"/>
+                <w:szCs w:val="40"/>
               </w:rPr>
             </w:pPr>
             <w:r>
               <w:rPr>
-                <w:rFonts w:ascii="Merriweather" w:eastAsia="Merriweather" w:hAnsi="Merriweather" w:cs="Merriweather"/>
-              </w:rPr>
-              <w:t>Bemoi Erian</w:t>
+                <w:rFonts w:asciiTheme="majorBidi" w:eastAsia="Merriweather" w:hAnsiTheme="majorBidi" w:cstheme="majorBidi" w:hint="cs"/>
+                <w:sz w:val="40"/>
+                <w:szCs w:val="40"/>
+                <w:rtl/>
+              </w:rPr>
+              <w:t>بموا عريان عياد</w:t>
             </w:r>
           </w:p>
         </w:tc>
@@ -281,8 +352,18 @@
               <w:spacing w:line="240" w:lineRule="auto"/>
               <w:ind w:firstLine="0"/>
               <w:jc w:val="center"/>
+              <w:rPr>
+                <w:rFonts w:asciiTheme="majorBidi" w:hAnsiTheme="majorBidi" w:cstheme="majorBidi"/>
+                <w:sz w:val="40"/>
+                <w:szCs w:val="40"/>
+              </w:rPr>
             </w:pPr>
             <w:r>
+              <w:rPr>
+                <w:rFonts w:asciiTheme="majorBidi" w:hAnsiTheme="majorBidi" w:cstheme="majorBidi"/>
+                <w:sz w:val="40"/>
+                <w:szCs w:val="40"/>
+              </w:rPr>
               <w:t>1</w:t>
             </w:r>
           </w:p>
@@ -304,8 +385,18 @@
               <w:spacing w:line="240" w:lineRule="auto"/>
               <w:ind w:firstLine="0"/>
               <w:jc w:val="center"/>
+              <w:rPr>
+                <w:rFonts w:asciiTheme="majorBidi" w:hAnsiTheme="majorBidi" w:cstheme="majorBidi"/>
+                <w:sz w:val="40"/>
+                <w:szCs w:val="40"/>
+              </w:rPr>
             </w:pPr>
             <w:r>
+              <w:rPr>
+                <w:rFonts w:asciiTheme="majorBidi" w:hAnsiTheme="majorBidi" w:cstheme="majorBidi"/>
+                <w:sz w:val="40"/>
+                <w:szCs w:val="40"/>
+              </w:rPr>
               <w:t>18</w:t>
             </w:r>
           </w:p>
@@ -333,14 +424,19 @@
               <w:ind w:firstLine="0"/>
               <w:jc w:val="center"/>
               <w:rPr>
-                <w:rFonts w:ascii="Merriweather" w:eastAsia="Merriweather" w:hAnsi="Merriweather" w:cs="Merriweather"/>
+                <w:rFonts w:asciiTheme="majorBidi" w:eastAsia="Merriweather" w:hAnsiTheme="majorBidi" w:cstheme="majorBidi"/>
+                <w:sz w:val="40"/>
+                <w:szCs w:val="40"/>
               </w:rPr>
             </w:pPr>
             <w:r>
               <w:rPr>
-                <w:rFonts w:ascii="Merriweather" w:eastAsia="Merriweather" w:hAnsi="Merriweather" w:cs="Merriweather"/>
-              </w:rPr>
-              <w:t>Mark Yasser</w:t>
+                <w:rFonts w:asciiTheme="majorBidi" w:eastAsia="Merriweather" w:hAnsiTheme="majorBidi" w:cstheme="majorBidi" w:hint="cs"/>
+                <w:sz w:val="40"/>
+                <w:szCs w:val="40"/>
+                <w:rtl/>
+              </w:rPr>
+              <w:t>مارك ياسر نبيل</w:t>
             </w:r>
           </w:p>
         </w:tc>
@@ -361,8 +457,18 @@
               <w:spacing w:line="240" w:lineRule="auto"/>
               <w:ind w:firstLine="0"/>
               <w:jc w:val="center"/>
+              <w:rPr>
+                <w:rFonts w:asciiTheme="majorBidi" w:hAnsiTheme="majorBidi" w:cstheme="majorBidi"/>
+                <w:sz w:val="40"/>
+                <w:szCs w:val="40"/>
+              </w:rPr>
             </w:pPr>
             <w:r>
+              <w:rPr>
+                <w:rFonts w:asciiTheme="majorBidi" w:hAnsiTheme="majorBidi" w:cstheme="majorBidi"/>
+                <w:sz w:val="40"/>
+                <w:szCs w:val="40"/>
+              </w:rPr>
               <w:t>2</w:t>
             </w:r>
           </w:p>
@@ -384,8 +490,18 @@
               <w:spacing w:line="240" w:lineRule="auto"/>
               <w:ind w:firstLine="0"/>
               <w:jc w:val="center"/>
+              <w:rPr>
+                <w:rFonts w:asciiTheme="majorBidi" w:hAnsiTheme="majorBidi" w:cstheme="majorBidi"/>
+                <w:sz w:val="40"/>
+                <w:szCs w:val="40"/>
+              </w:rPr>
             </w:pPr>
             <w:r>
+              <w:rPr>
+                <w:rFonts w:asciiTheme="majorBidi" w:hAnsiTheme="majorBidi" w:cstheme="majorBidi"/>
+                <w:sz w:val="40"/>
+                <w:szCs w:val="40"/>
+              </w:rPr>
               <w:t>12</w:t>
             </w:r>
           </w:p>
@@ -397,6 +513,7 @@
         <w:spacing w:line="360" w:lineRule="auto"/>
         <w:jc w:val="both"/>
         <w:rPr>
+          <w:rFonts w:asciiTheme="majorBidi" w:hAnsiTheme="majorBidi" w:cstheme="majorBidi"/>
           <w:b/>
           <w:i/>
           <w:iCs/>
@@ -406,6 +523,7 @@
       </w:pPr>
       <w:r>
         <w:rPr>
+          <w:rFonts w:asciiTheme="majorBidi" w:hAnsiTheme="majorBidi" w:cstheme="majorBidi"/>
           <w:b/>
           <w:i/>
           <w:iCs/>
@@ -421,6 +539,7 @@
         <w:ind w:firstLine="0"/>
         <w:jc w:val="both"/>
         <w:rPr>
+          <w:rFonts w:asciiTheme="majorBidi" w:hAnsiTheme="majorBidi" w:cstheme="majorBidi"/>
           <w:b/>
           <w:i/>
           <w:iCs/>
@@ -432,21 +551,24 @@
     <w:p>
       <w:pPr>
         <w:rPr>
+          <w:rFonts w:asciiTheme="majorBidi" w:hAnsiTheme="majorBidi" w:cstheme="majorBidi"/>
           <w:sz w:val="36"/>
           <w:szCs w:val="36"/>
         </w:rPr>
       </w:pPr>
       <w:r>
         <w:rPr>
+          <w:rFonts w:asciiTheme="majorBidi" w:hAnsiTheme="majorBidi" w:cstheme="majorBidi"/>
           <w:sz w:val="36"/>
           <w:szCs w:val="36"/>
         </w:rPr>
         <w:t xml:space="preserve">Block Diagram: </w:t>
       </w:r>
-      <w:hyperlink r:id="rId6" w:history="1">
+      <w:hyperlink r:id="rId8" w:history="1">
         <w:r>
           <w:rPr>
             <w:rStyle w:val="Hyperlink"/>
+            <w:rFonts w:asciiTheme="majorBidi" w:hAnsiTheme="majorBidi" w:cstheme="majorBidi"/>
             <w:i/>
             <w:iCs/>
             <w:sz w:val="32"/>
@@ -459,6 +581,7 @@
     <w:p>
       <w:pPr>
         <w:rPr>
+          <w:rFonts w:asciiTheme="majorBidi" w:hAnsiTheme="majorBidi" w:cstheme="majorBidi"/>
           <w:sz w:val="36"/>
           <w:szCs w:val="36"/>
         </w:rPr>
@@ -467,6 +590,7 @@
     <w:p>
       <w:pPr>
         <w:rPr>
+          <w:rFonts w:asciiTheme="majorBidi" w:hAnsiTheme="majorBidi" w:cstheme="majorBidi"/>
           <w:sz w:val="36"/>
           <w:szCs w:val="36"/>
         </w:rPr>
@@ -475,12 +599,13 @@
     <w:p>
       <w:pPr>
         <w:rPr>
+          <w:rFonts w:asciiTheme="majorBidi" w:hAnsiTheme="majorBidi" w:cstheme="majorBidi"/>
           <w:sz w:val="36"/>
           <w:szCs w:val="36"/>
         </w:rPr>
         <w:sectPr>
-          <w:footerReference w:type="default" r:id="rId7"/>
-          <w:headerReference w:type="first" r:id="rId8"/>
+          <w:footerReference w:type="default" r:id="rId9"/>
+          <w:headerReference w:type="first" r:id="rId10"/>
           <w:pgSz w:w="11906" w:h="16838"/>
           <w:pgMar w:top="1440" w:right="1440" w:bottom="1440" w:left="1440" w:header="720" w:footer="720" w:gutter="0"/>
           <w:pgNumType w:start="0"/>
@@ -491,12 +616,3648 @@
     </w:p>
     <w:p>
       <w:pPr>
+        <w:pStyle w:val="ListParagraph"/>
+        <w:numPr>
+          <w:ilvl w:val="0"/>
+          <w:numId w:val="1"/>
+        </w:numPr>
+        <w:spacing w:line="276" w:lineRule="auto"/>
+        <w:jc w:val="both"/>
+        <w:rPr>
+          <w:rFonts w:asciiTheme="majorBidi" w:hAnsiTheme="majorBidi" w:cstheme="majorBidi"/>
+          <w:b/>
+          <w:bCs/>
+          <w:sz w:val="40"/>
+          <w:szCs w:val="40"/>
+        </w:rPr>
+      </w:pPr>
+      <w:r>
+        <w:rPr>
+          <w:rFonts w:asciiTheme="majorBidi" w:hAnsiTheme="majorBidi" w:cstheme="majorBidi"/>
+          <w:b/>
+          <w:bCs/>
+          <w:sz w:val="40"/>
+          <w:szCs w:val="40"/>
+        </w:rPr>
+        <w:lastRenderedPageBreak/>
+        <w:t>D</w:t>
+      </w:r>
+      <w:r>
+        <w:rPr>
+          <w:rFonts w:asciiTheme="majorBidi" w:hAnsiTheme="majorBidi" w:cstheme="majorBidi"/>
+          <w:b/>
+          <w:bCs/>
+          <w:sz w:val="40"/>
+          <w:szCs w:val="40"/>
+        </w:rPr>
+        <w:t>ynamic equations of the system</w:t>
+      </w:r>
+    </w:p>
+    <w:p>
+      <w:pPr>
         <w:spacing w:line="276" w:lineRule="auto"/>
         <w:ind w:firstLine="0"/>
         <w:jc w:val="both"/>
-      </w:pPr>
+        <w:rPr>
+          <w:rFonts w:asciiTheme="majorBidi" w:hAnsiTheme="majorBidi" w:cstheme="majorBidi"/>
+          <w:b/>
+          <w:bCs/>
+          <w:sz w:val="40"/>
+          <w:szCs w:val="40"/>
+        </w:rPr>
+      </w:pPr>
+      <w:r>
+        <w:rPr>
+          <w:rFonts w:asciiTheme="majorBidi" w:hAnsiTheme="majorBidi" w:cstheme="majorBidi"/>
+          <w:b/>
+          <w:bCs/>
+          <w:sz w:val="40"/>
+          <w:szCs w:val="40"/>
+        </w:rPr>
+        <w:drawing>
+          <wp:inline distT="0" distB="0" distL="0" distR="0" wp14:anchorId="7ED7F90F" wp14:editId="64383CD1">
+            <wp:extent cx="5943600" cy="2344420"/>
+            <wp:effectExtent l="0" t="0" r="0" b="0"/>
+            <wp:docPr id="156364074" name="Picture 1"/>
+            <wp:cNvGraphicFramePr>
+              <a:graphicFrameLocks xmlns:a="http://schemas.openxmlformats.org/drawingml/2006/main" noChangeAspect="1"/>
+            </wp:cNvGraphicFramePr>
+            <a:graphic xmlns:a="http://schemas.openxmlformats.org/drawingml/2006/main">
+              <a:graphicData uri="http://schemas.openxmlformats.org/drawingml/2006/picture">
+                <pic:pic xmlns:pic="http://schemas.openxmlformats.org/drawingml/2006/picture">
+                  <pic:nvPicPr>
+                    <pic:cNvPr id="156364074" name=""/>
+                    <pic:cNvPicPr/>
+                  </pic:nvPicPr>
+                  <pic:blipFill>
+                    <a:blip r:embed="rId11"/>
+                    <a:stretch>
+                      <a:fillRect/>
+                    </a:stretch>
+                  </pic:blipFill>
+                  <pic:spPr>
+                    <a:xfrm>
+                      <a:off x="0" y="0"/>
+                      <a:ext cx="5943600" cy="2344420"/>
+                    </a:xfrm>
+                    <a:prstGeom prst="rect">
+                      <a:avLst/>
+                    </a:prstGeom>
+                  </pic:spPr>
+                </pic:pic>
+              </a:graphicData>
+            </a:graphic>
+          </wp:inline>
+        </w:drawing>
+      </w:r>
     </w:p>
-    <w:p/>
+    <w:p>
+      <w:pPr>
+        <w:spacing w:line="276" w:lineRule="auto"/>
+        <w:ind w:firstLine="0"/>
+        <w:jc w:val="both"/>
+        <w:rPr>
+          <w:rFonts w:asciiTheme="majorBidi" w:hAnsiTheme="majorBidi" w:cstheme="majorBidi"/>
+          <w:b/>
+          <w:bCs/>
+          <w:sz w:val="32"/>
+          <w:szCs w:val="32"/>
+        </w:rPr>
+      </w:pPr>
+      <w:r>
+        <w:rPr>
+          <w:rFonts w:asciiTheme="majorBidi" w:hAnsiTheme="majorBidi" w:cstheme="majorBidi"/>
+          <w:b/>
+          <w:bCs/>
+          <w:sz w:val="32"/>
+          <w:szCs w:val="32"/>
+        </w:rPr>
+        <w:t>Forces affecting M1:</w:t>
+      </w:r>
+    </w:p>
+    <w:p>
+      <w:pPr>
+        <w:spacing w:line="276" w:lineRule="auto"/>
+        <w:ind w:firstLine="0"/>
+        <w:jc w:val="both"/>
+        <w:rPr>
+          <w:rFonts w:asciiTheme="majorBidi" w:hAnsiTheme="majorBidi" w:cstheme="majorBidi"/>
+          <w:sz w:val="32"/>
+          <w:szCs w:val="32"/>
+        </w:rPr>
+      </w:pPr>
+      <w:r>
+        <w:rPr>
+          <w:rFonts w:asciiTheme="majorBidi" w:hAnsiTheme="majorBidi" w:cstheme="majorBidi"/>
+          <w:sz w:val="32"/>
+          <w:szCs w:val="32"/>
+        </w:rPr>
+        <w:t>k</w:t>
+      </w:r>
+      <w:r>
+        <w:rPr>
+          <w:rFonts w:asciiTheme="majorBidi" w:hAnsiTheme="majorBidi" w:cstheme="majorBidi"/>
+          <w:sz w:val="32"/>
+          <w:szCs w:val="32"/>
+        </w:rPr>
+        <w:t>1</w:t>
+      </w:r>
+      <w:r>
+        <w:rPr>
+          <w:rFonts w:asciiTheme="majorBidi" w:hAnsiTheme="majorBidi" w:cstheme="majorBidi"/>
+          <w:sz w:val="32"/>
+          <w:szCs w:val="32"/>
+        </w:rPr>
+        <w:t>x1</w:t>
+      </w:r>
+      <w:r>
+        <w:rPr>
+          <w:rFonts w:asciiTheme="majorBidi" w:hAnsiTheme="majorBidi" w:cstheme="majorBidi"/>
+          <w:sz w:val="32"/>
+          <w:szCs w:val="32"/>
+        </w:rPr>
+        <w:sym w:font="Wingdings" w:char="F0DF"/>
+      </w:r>
+    </w:p>
+    <w:p>
+      <w:pPr>
+        <w:spacing w:line="276" w:lineRule="auto"/>
+        <w:ind w:firstLine="0"/>
+        <w:jc w:val="both"/>
+        <w:rPr>
+          <w:rFonts w:asciiTheme="majorBidi" w:hAnsiTheme="majorBidi" w:cstheme="majorBidi"/>
+          <w:sz w:val="32"/>
+          <w:szCs w:val="32"/>
+        </w:rPr>
+      </w:pPr>
+      <w:r>
+        <w:rPr>
+          <w:rFonts w:asciiTheme="majorBidi" w:hAnsiTheme="majorBidi" w:cstheme="majorBidi"/>
+          <w:sz w:val="32"/>
+          <w:szCs w:val="32"/>
+        </w:rPr>
+        <w:t>F1</w:t>
+      </w:r>
+      <m:oMath>
+        <m:acc>
+          <m:accPr>
+            <m:chr m:val="̇"/>
+            <m:ctrlPr>
+              <w:rPr>
+                <w:rFonts w:ascii="Cambria Math" w:hAnsi="Cambria Math" w:cstheme="majorBidi"/>
+                <w:i/>
+                <w:sz w:val="32"/>
+                <w:szCs w:val="32"/>
+              </w:rPr>
+            </m:ctrlPr>
+          </m:accPr>
+          <m:e>
+            <m:r>
+              <w:rPr>
+                <w:rFonts w:ascii="Cambria Math" w:hAnsi="Cambria Math" w:cstheme="majorBidi"/>
+                <w:sz w:val="32"/>
+                <w:szCs w:val="32"/>
+              </w:rPr>
+              <m:t>x1</m:t>
+            </m:r>
+          </m:e>
+        </m:acc>
+      </m:oMath>
+      <w:r>
+        <w:rPr>
+          <w:rFonts w:asciiTheme="majorBidi" w:hAnsiTheme="majorBidi" w:cstheme="majorBidi"/>
+          <w:sz w:val="32"/>
+          <w:szCs w:val="32"/>
+        </w:rPr>
+        <w:sym w:font="Wingdings" w:char="F0DF"/>
+      </w:r>
+    </w:p>
+    <w:p>
+      <w:pPr>
+        <w:spacing w:line="276" w:lineRule="auto"/>
+        <w:ind w:firstLine="0"/>
+        <w:jc w:val="both"/>
+        <w:rPr>
+          <w:rFonts w:asciiTheme="majorBidi" w:hAnsiTheme="majorBidi" w:cstheme="majorBidi"/>
+          <w:sz w:val="32"/>
+          <w:szCs w:val="32"/>
+        </w:rPr>
+      </w:pPr>
+      <w:r>
+        <w:rPr>
+          <w:rFonts w:asciiTheme="majorBidi" w:hAnsiTheme="majorBidi" w:cstheme="majorBidi"/>
+          <w:sz w:val="32"/>
+          <w:szCs w:val="32"/>
+        </w:rPr>
+        <w:t xml:space="preserve">U </w:t>
+      </w:r>
+      <w:r>
+        <w:rPr>
+          <w:rFonts w:asciiTheme="majorBidi" w:hAnsiTheme="majorBidi" w:cstheme="majorBidi"/>
+          <w:sz w:val="32"/>
+          <w:szCs w:val="32"/>
+        </w:rPr>
+        <w:sym w:font="Wingdings" w:char="F0E0"/>
+      </w:r>
+    </w:p>
+    <w:p>
+      <w:pPr>
+        <w:spacing w:line="276" w:lineRule="auto"/>
+        <w:ind w:firstLine="0"/>
+        <w:jc w:val="both"/>
+        <w:rPr>
+          <w:rFonts w:asciiTheme="majorBidi" w:hAnsiTheme="majorBidi" w:cstheme="majorBidi"/>
+          <w:sz w:val="32"/>
+          <w:szCs w:val="32"/>
+        </w:rPr>
+      </w:pPr>
+      <w:r>
+        <w:rPr>
+          <w:rFonts w:asciiTheme="majorBidi" w:hAnsiTheme="majorBidi" w:cstheme="majorBidi"/>
+          <w:sz w:val="32"/>
+          <w:szCs w:val="32"/>
+        </w:rPr>
+        <w:t>K2x1</w:t>
+      </w:r>
+      <w:r>
+        <w:rPr>
+          <w:rFonts w:asciiTheme="majorBidi" w:hAnsiTheme="majorBidi" w:cstheme="majorBidi"/>
+          <w:sz w:val="32"/>
+          <w:szCs w:val="32"/>
+        </w:rPr>
+        <w:sym w:font="Wingdings" w:char="F0DF"/>
+      </w:r>
+    </w:p>
+    <w:p>
+      <w:pPr>
+        <w:spacing w:line="276" w:lineRule="auto"/>
+        <w:ind w:firstLine="0"/>
+        <w:jc w:val="both"/>
+        <w:rPr>
+          <w:rFonts w:asciiTheme="majorBidi" w:hAnsiTheme="majorBidi" w:cstheme="majorBidi"/>
+          <w:sz w:val="32"/>
+          <w:szCs w:val="32"/>
+        </w:rPr>
+      </w:pPr>
+      <w:r>
+        <w:rPr>
+          <w:rFonts w:asciiTheme="majorBidi" w:hAnsiTheme="majorBidi" w:cstheme="majorBidi"/>
+          <w:sz w:val="32"/>
+          <w:szCs w:val="32"/>
+        </w:rPr>
+        <w:t>K2x</w:t>
+      </w:r>
+      <w:r>
+        <w:rPr>
+          <w:rFonts w:asciiTheme="majorBidi" w:hAnsiTheme="majorBidi" w:cstheme="majorBidi"/>
+          <w:sz w:val="32"/>
+          <w:szCs w:val="32"/>
+        </w:rPr>
+        <w:t>2</w:t>
+      </w:r>
+      <w:r>
+        <w:rPr>
+          <w:rFonts w:asciiTheme="majorBidi" w:hAnsiTheme="majorBidi" w:cstheme="majorBidi"/>
+          <w:sz w:val="32"/>
+          <w:szCs w:val="32"/>
+        </w:rPr>
+        <w:sym w:font="Wingdings" w:char="F0DF"/>
+      </w:r>
+    </w:p>
+    <w:p>
+      <w:pPr>
+        <w:spacing w:line="276" w:lineRule="auto"/>
+        <w:ind w:firstLine="0"/>
+        <w:jc w:val="both"/>
+        <w:rPr>
+          <w:rFonts w:asciiTheme="majorBidi" w:hAnsiTheme="majorBidi" w:cstheme="majorBidi"/>
+          <w:b/>
+          <w:bCs/>
+          <w:sz w:val="32"/>
+          <w:szCs w:val="32"/>
+        </w:rPr>
+      </w:pPr>
+      <w:r>
+        <w:rPr>
+          <w:rFonts w:asciiTheme="majorBidi" w:hAnsiTheme="majorBidi" w:cstheme="majorBidi"/>
+          <w:b/>
+          <w:bCs/>
+          <w:sz w:val="32"/>
+          <w:szCs w:val="32"/>
+        </w:rPr>
+        <w:t>Forces affecting M</w:t>
+      </w:r>
+      <w:r>
+        <w:rPr>
+          <w:rFonts w:asciiTheme="majorBidi" w:hAnsiTheme="majorBidi" w:cstheme="majorBidi"/>
+          <w:b/>
+          <w:bCs/>
+          <w:sz w:val="32"/>
+          <w:szCs w:val="32"/>
+        </w:rPr>
+        <w:t>2</w:t>
+      </w:r>
+      <w:r>
+        <w:rPr>
+          <w:rFonts w:asciiTheme="majorBidi" w:hAnsiTheme="majorBidi" w:cstheme="majorBidi"/>
+          <w:b/>
+          <w:bCs/>
+          <w:sz w:val="32"/>
+          <w:szCs w:val="32"/>
+        </w:rPr>
+        <w:t>:</w:t>
+      </w:r>
+    </w:p>
+    <w:p>
+      <w:pPr>
+        <w:spacing w:line="276" w:lineRule="auto"/>
+        <w:ind w:firstLine="0"/>
+        <w:jc w:val="both"/>
+        <w:rPr>
+          <w:rFonts w:asciiTheme="majorBidi" w:hAnsiTheme="majorBidi" w:cstheme="majorBidi"/>
+          <w:sz w:val="32"/>
+          <w:szCs w:val="32"/>
+        </w:rPr>
+      </w:pPr>
+      <w:r>
+        <w:rPr>
+          <w:rFonts w:asciiTheme="majorBidi" w:hAnsiTheme="majorBidi" w:cstheme="majorBidi"/>
+          <w:sz w:val="32"/>
+          <w:szCs w:val="32"/>
+        </w:rPr>
+        <w:t>K2</w:t>
+      </w:r>
+      <w:r>
+        <w:rPr>
+          <w:rFonts w:asciiTheme="majorBidi" w:hAnsiTheme="majorBidi" w:cstheme="majorBidi"/>
+          <w:sz w:val="32"/>
+          <w:szCs w:val="32"/>
+        </w:rPr>
+        <w:t>x1</w:t>
+      </w:r>
+      <w:r>
+        <w:rPr>
+          <w:rFonts w:asciiTheme="majorBidi" w:hAnsiTheme="majorBidi" w:cstheme="majorBidi"/>
+          <w:sz w:val="32"/>
+          <w:szCs w:val="32"/>
+        </w:rPr>
+        <w:sym w:font="Wingdings" w:char="F0E0"/>
+      </w:r>
+    </w:p>
+    <w:p>
+      <w:pPr>
+        <w:spacing w:line="276" w:lineRule="auto"/>
+        <w:ind w:firstLine="0"/>
+        <w:jc w:val="both"/>
+        <w:rPr>
+          <w:rFonts w:asciiTheme="majorBidi" w:hAnsiTheme="majorBidi" w:cstheme="majorBidi"/>
+          <w:sz w:val="32"/>
+          <w:szCs w:val="32"/>
+        </w:rPr>
+      </w:pPr>
+      <w:r>
+        <w:rPr>
+          <w:rFonts w:asciiTheme="majorBidi" w:hAnsiTheme="majorBidi" w:cstheme="majorBidi"/>
+          <w:sz w:val="32"/>
+          <w:szCs w:val="32"/>
+        </w:rPr>
+        <w:t>K2x2</w:t>
+      </w:r>
+      <w:r>
+        <w:rPr>
+          <w:rFonts w:asciiTheme="majorBidi" w:hAnsiTheme="majorBidi" w:cstheme="majorBidi"/>
+          <w:sz w:val="32"/>
+          <w:szCs w:val="32"/>
+        </w:rPr>
+        <w:sym w:font="Wingdings" w:char="F0DF"/>
+      </w:r>
+    </w:p>
+    <w:p>
+      <w:pPr>
+        <w:spacing w:line="276" w:lineRule="auto"/>
+        <w:ind w:firstLine="0"/>
+        <w:jc w:val="both"/>
+        <w:rPr>
+          <w:rFonts w:asciiTheme="majorBidi" w:hAnsiTheme="majorBidi" w:cstheme="majorBidi"/>
+          <w:sz w:val="32"/>
+          <w:szCs w:val="32"/>
+        </w:rPr>
+      </w:pPr>
+      <w:r>
+        <w:rPr>
+          <w:rFonts w:asciiTheme="majorBidi" w:hAnsiTheme="majorBidi" w:cstheme="majorBidi"/>
+          <w:sz w:val="32"/>
+          <w:szCs w:val="32"/>
+        </w:rPr>
+        <w:t>F1</w:t>
+      </w:r>
+      <m:oMath>
+        <m:acc>
+          <m:accPr>
+            <m:chr m:val="̇"/>
+            <m:ctrlPr>
+              <w:rPr>
+                <w:rFonts w:ascii="Cambria Math" w:hAnsi="Cambria Math" w:cstheme="majorBidi"/>
+                <w:i/>
+                <w:sz w:val="32"/>
+                <w:szCs w:val="32"/>
+              </w:rPr>
+            </m:ctrlPr>
+          </m:accPr>
+          <m:e>
+            <m:r>
+              <w:rPr>
+                <w:rFonts w:ascii="Cambria Math" w:hAnsi="Cambria Math" w:cstheme="majorBidi"/>
+                <w:sz w:val="32"/>
+                <w:szCs w:val="32"/>
+              </w:rPr>
+              <m:t>x</m:t>
+            </m:r>
+            <m:r>
+              <w:rPr>
+                <w:rFonts w:ascii="Cambria Math" w:hAnsi="Cambria Math" w:cstheme="majorBidi"/>
+                <w:sz w:val="32"/>
+                <w:szCs w:val="32"/>
+              </w:rPr>
+              <m:t>2</m:t>
+            </m:r>
+          </m:e>
+        </m:acc>
+      </m:oMath>
+      <w:r>
+        <w:rPr>
+          <w:rFonts w:asciiTheme="majorBidi" w:hAnsiTheme="majorBidi" w:cstheme="majorBidi"/>
+          <w:sz w:val="32"/>
+          <w:szCs w:val="32"/>
+        </w:rPr>
+        <w:sym w:font="Wingdings" w:char="F0DF"/>
+      </w:r>
+    </w:p>
+    <w:p>
+      <w:pPr>
+        <w:spacing w:line="276" w:lineRule="auto"/>
+        <w:ind w:firstLine="0"/>
+        <w:jc w:val="both"/>
+        <w:rPr>
+          <w:rFonts w:asciiTheme="majorBidi" w:hAnsiTheme="majorBidi" w:cstheme="majorBidi"/>
+          <w:sz w:val="32"/>
+          <w:szCs w:val="32"/>
+        </w:rPr>
+      </w:pPr>
+      <w:r>
+        <w:rPr>
+          <w:rFonts w:asciiTheme="majorBidi" w:hAnsiTheme="majorBidi" w:cstheme="majorBidi"/>
+          <w:sz w:val="32"/>
+          <w:szCs w:val="32"/>
+        </w:rPr>
+        <w:t>K</w:t>
+      </w:r>
+      <w:r>
+        <w:rPr>
+          <w:rFonts w:asciiTheme="majorBidi" w:hAnsiTheme="majorBidi" w:cstheme="majorBidi"/>
+          <w:sz w:val="32"/>
+          <w:szCs w:val="32"/>
+        </w:rPr>
+        <w:t>3</w:t>
+      </w:r>
+      <w:r>
+        <w:rPr>
+          <w:rFonts w:asciiTheme="majorBidi" w:hAnsiTheme="majorBidi" w:cstheme="majorBidi"/>
+          <w:sz w:val="32"/>
+          <w:szCs w:val="32"/>
+        </w:rPr>
+        <w:t>x</w:t>
+      </w:r>
+      <w:r>
+        <w:rPr>
+          <w:rFonts w:asciiTheme="majorBidi" w:hAnsiTheme="majorBidi" w:cstheme="majorBidi"/>
+          <w:sz w:val="32"/>
+          <w:szCs w:val="32"/>
+        </w:rPr>
+        <w:t>2</w:t>
+      </w:r>
+      <w:r>
+        <w:rPr>
+          <w:rFonts w:asciiTheme="majorBidi" w:hAnsiTheme="majorBidi" w:cstheme="majorBidi"/>
+          <w:sz w:val="32"/>
+          <w:szCs w:val="32"/>
+        </w:rPr>
+        <w:sym w:font="Wingdings" w:char="F0DF"/>
+      </w:r>
+    </w:p>
+    <w:p>
+      <w:pPr>
+        <w:spacing w:line="276" w:lineRule="auto"/>
+        <w:ind w:firstLine="0"/>
+        <w:jc w:val="both"/>
+        <w:rPr>
+          <w:rFonts w:asciiTheme="majorBidi" w:hAnsiTheme="majorBidi" w:cstheme="majorBidi"/>
+          <w:b/>
+          <w:bCs/>
+          <w:sz w:val="32"/>
+          <w:szCs w:val="32"/>
+        </w:rPr>
+      </w:pPr>
+      <w:r>
+        <w:rPr>
+          <w:rFonts w:asciiTheme="majorBidi" w:hAnsiTheme="majorBidi" w:cstheme="majorBidi"/>
+          <w:b/>
+          <w:bCs/>
+          <w:sz w:val="32"/>
+          <w:szCs w:val="32"/>
+        </w:rPr>
+        <w:t>Equations</w:t>
+      </w:r>
+    </w:p>
+    <w:p>
+      <w:pPr>
+        <w:spacing w:line="276" w:lineRule="auto"/>
+        <w:ind w:firstLine="0"/>
+        <w:jc w:val="both"/>
+        <w:rPr>
+          <w:rFonts w:asciiTheme="majorBidi" w:hAnsiTheme="majorBidi" w:cstheme="majorBidi"/>
+          <w:sz w:val="32"/>
+          <w:szCs w:val="32"/>
+        </w:rPr>
+      </w:pPr>
+      <m:oMathPara>
+        <m:oMathParaPr>
+          <m:jc m:val="left"/>
+        </m:oMathParaPr>
+        <m:oMath>
+          <m:r>
+            <w:rPr>
+              <w:rFonts w:ascii="Cambria Math" w:hAnsi="Cambria Math" w:cstheme="majorBidi"/>
+              <w:sz w:val="32"/>
+              <w:szCs w:val="32"/>
+            </w:rPr>
+            <m:t>M1</m:t>
+          </m:r>
+          <m:acc>
+            <m:accPr>
+              <m:chr m:val="̈"/>
+              <m:ctrlPr>
+                <w:rPr>
+                  <w:rFonts w:ascii="Cambria Math" w:hAnsi="Cambria Math" w:cstheme="majorBidi"/>
+                  <w:i/>
+                  <w:sz w:val="32"/>
+                  <w:szCs w:val="32"/>
+                </w:rPr>
+              </m:ctrlPr>
+            </m:accPr>
+            <m:e>
+              <m:r>
+                <w:rPr>
+                  <w:rFonts w:ascii="Cambria Math" w:hAnsi="Cambria Math" w:cstheme="majorBidi"/>
+                  <w:sz w:val="32"/>
+                  <w:szCs w:val="32"/>
+                </w:rPr>
+                <m:t>x1</m:t>
+              </m:r>
+            </m:e>
+          </m:acc>
+          <m:r>
+            <w:rPr>
+              <w:rFonts w:ascii="Cambria Math" w:hAnsi="Cambria Math" w:cstheme="majorBidi"/>
+              <w:sz w:val="32"/>
+              <w:szCs w:val="32"/>
+            </w:rPr>
+            <m:t>= -k1x1-F1</m:t>
+          </m:r>
+          <m:acc>
+            <m:accPr>
+              <m:chr m:val="̇"/>
+              <m:ctrlPr>
+                <w:rPr>
+                  <w:rFonts w:ascii="Cambria Math" w:hAnsi="Cambria Math" w:cstheme="majorBidi"/>
+                  <w:i/>
+                  <w:sz w:val="32"/>
+                  <w:szCs w:val="32"/>
+                </w:rPr>
+              </m:ctrlPr>
+            </m:accPr>
+            <m:e>
+              <m:r>
+                <w:rPr>
+                  <w:rFonts w:ascii="Cambria Math" w:hAnsi="Cambria Math" w:cstheme="majorBidi"/>
+                  <w:sz w:val="32"/>
+                  <w:szCs w:val="32"/>
+                </w:rPr>
+                <m:t>x1</m:t>
+              </m:r>
+            </m:e>
+          </m:acc>
+          <m:r>
+            <w:rPr>
+              <w:rFonts w:ascii="Cambria Math" w:hAnsi="Cambria Math" w:cstheme="majorBidi"/>
+              <w:sz w:val="32"/>
+              <w:szCs w:val="32"/>
+            </w:rPr>
+            <m:t>+u-k2x1+k2x</m:t>
+          </m:r>
+          <m:r>
+            <w:rPr>
+              <w:rFonts w:ascii="Cambria Math" w:hAnsi="Cambria Math" w:cstheme="majorBidi"/>
+              <w:sz w:val="32"/>
+              <w:szCs w:val="32"/>
+            </w:rPr>
+            <m:t>2</m:t>
+          </m:r>
+        </m:oMath>
+      </m:oMathPara>
+    </w:p>
+    <w:p>
+      <w:pPr>
+        <w:spacing w:line="276" w:lineRule="auto"/>
+        <w:ind w:firstLine="0"/>
+        <w:jc w:val="both"/>
+        <w:rPr>
+          <w:rFonts w:asciiTheme="majorBidi" w:hAnsiTheme="majorBidi" w:cstheme="majorBidi"/>
+          <w:sz w:val="32"/>
+          <w:szCs w:val="32"/>
+        </w:rPr>
+      </w:pPr>
+      <m:oMathPara>
+        <m:oMathParaPr>
+          <m:jc m:val="left"/>
+        </m:oMathParaPr>
+        <m:oMath>
+          <m:r>
+            <w:rPr>
+              <w:rFonts w:ascii="Cambria Math" w:hAnsi="Cambria Math" w:cstheme="majorBidi"/>
+              <w:sz w:val="32"/>
+              <w:szCs w:val="32"/>
+            </w:rPr>
+            <m:t>M</m:t>
+          </m:r>
+          <m:r>
+            <w:rPr>
+              <w:rFonts w:ascii="Cambria Math" w:hAnsi="Cambria Math" w:cstheme="majorBidi"/>
+              <w:sz w:val="32"/>
+              <w:szCs w:val="32"/>
+            </w:rPr>
+            <m:t>2</m:t>
+          </m:r>
+          <m:acc>
+            <m:accPr>
+              <m:chr m:val="̈"/>
+              <m:ctrlPr>
+                <w:rPr>
+                  <w:rFonts w:ascii="Cambria Math" w:hAnsi="Cambria Math" w:cstheme="majorBidi"/>
+                  <w:i/>
+                  <w:sz w:val="32"/>
+                  <w:szCs w:val="32"/>
+                </w:rPr>
+              </m:ctrlPr>
+            </m:accPr>
+            <m:e>
+              <m:r>
+                <w:rPr>
+                  <w:rFonts w:ascii="Cambria Math" w:hAnsi="Cambria Math" w:cstheme="majorBidi"/>
+                  <w:sz w:val="32"/>
+                  <w:szCs w:val="32"/>
+                </w:rPr>
+                <m:t>x</m:t>
+              </m:r>
+              <m:r>
+                <w:rPr>
+                  <w:rFonts w:ascii="Cambria Math" w:hAnsi="Cambria Math" w:cstheme="majorBidi"/>
+                  <w:sz w:val="32"/>
+                  <w:szCs w:val="32"/>
+                </w:rPr>
+                <m:t>2</m:t>
+              </m:r>
+            </m:e>
+          </m:acc>
+          <m:r>
+            <w:rPr>
+              <w:rFonts w:ascii="Cambria Math" w:hAnsi="Cambria Math" w:cstheme="majorBidi"/>
+              <w:sz w:val="32"/>
+              <w:szCs w:val="32"/>
+            </w:rPr>
+            <m:t>= k</m:t>
+          </m:r>
+          <m:r>
+            <w:rPr>
+              <w:rFonts w:ascii="Cambria Math" w:hAnsi="Cambria Math" w:cstheme="majorBidi"/>
+              <w:sz w:val="32"/>
+              <w:szCs w:val="32"/>
+            </w:rPr>
+            <m:t>2</m:t>
+          </m:r>
+          <m:r>
+            <w:rPr>
+              <w:rFonts w:ascii="Cambria Math" w:hAnsi="Cambria Math" w:cstheme="majorBidi"/>
+              <w:sz w:val="32"/>
+              <w:szCs w:val="32"/>
+            </w:rPr>
+            <m:t>x</m:t>
+          </m:r>
+          <m:r>
+            <w:rPr>
+              <w:rFonts w:ascii="Cambria Math" w:hAnsi="Cambria Math" w:cstheme="majorBidi"/>
+              <w:sz w:val="32"/>
+              <w:szCs w:val="32"/>
+            </w:rPr>
+            <m:t>1-k2x2</m:t>
+          </m:r>
+          <m:r>
+            <w:rPr>
+              <w:rFonts w:ascii="Cambria Math" w:hAnsi="Cambria Math" w:cstheme="majorBidi"/>
+              <w:sz w:val="32"/>
+              <w:szCs w:val="32"/>
+            </w:rPr>
+            <m:t>-F</m:t>
+          </m:r>
+          <m:r>
+            <w:rPr>
+              <w:rFonts w:ascii="Cambria Math" w:hAnsi="Cambria Math" w:cstheme="majorBidi"/>
+              <w:sz w:val="32"/>
+              <w:szCs w:val="32"/>
+            </w:rPr>
+            <m:t>2</m:t>
+          </m:r>
+          <m:acc>
+            <m:accPr>
+              <m:chr m:val="̇"/>
+              <m:ctrlPr>
+                <w:rPr>
+                  <w:rFonts w:ascii="Cambria Math" w:hAnsi="Cambria Math" w:cstheme="majorBidi"/>
+                  <w:i/>
+                  <w:sz w:val="32"/>
+                  <w:szCs w:val="32"/>
+                </w:rPr>
+              </m:ctrlPr>
+            </m:accPr>
+            <m:e>
+              <m:r>
+                <w:rPr>
+                  <w:rFonts w:ascii="Cambria Math" w:hAnsi="Cambria Math" w:cstheme="majorBidi"/>
+                  <w:sz w:val="32"/>
+                  <w:szCs w:val="32"/>
+                </w:rPr>
+                <m:t>x</m:t>
+              </m:r>
+              <m:r>
+                <w:rPr>
+                  <w:rFonts w:ascii="Cambria Math" w:hAnsi="Cambria Math" w:cstheme="majorBidi"/>
+                  <w:sz w:val="32"/>
+                  <w:szCs w:val="32"/>
+                </w:rPr>
+                <m:t>2</m:t>
+              </m:r>
+            </m:e>
+          </m:acc>
+          <m:r>
+            <w:rPr>
+              <w:rFonts w:ascii="Cambria Math" w:hAnsi="Cambria Math" w:cstheme="majorBidi"/>
+              <w:sz w:val="32"/>
+              <w:szCs w:val="32"/>
+            </w:rPr>
+            <m:t>-k</m:t>
+          </m:r>
+          <m:r>
+            <w:rPr>
+              <w:rFonts w:ascii="Cambria Math" w:hAnsi="Cambria Math" w:cstheme="majorBidi"/>
+              <w:sz w:val="32"/>
+              <w:szCs w:val="32"/>
+            </w:rPr>
+            <m:t>3</m:t>
+          </m:r>
+          <m:r>
+            <w:rPr>
+              <w:rFonts w:ascii="Cambria Math" w:hAnsi="Cambria Math" w:cstheme="majorBidi"/>
+              <w:sz w:val="32"/>
+              <w:szCs w:val="32"/>
+            </w:rPr>
+            <m:t>x</m:t>
+          </m:r>
+          <m:r>
+            <w:rPr>
+              <w:rFonts w:ascii="Cambria Math" w:hAnsi="Cambria Math" w:cstheme="majorBidi"/>
+              <w:sz w:val="32"/>
+              <w:szCs w:val="32"/>
+            </w:rPr>
+            <m:t>2</m:t>
+          </m:r>
+        </m:oMath>
+      </m:oMathPara>
+    </w:p>
+    <w:p>
+      <w:pPr>
+        <w:spacing w:line="276" w:lineRule="auto"/>
+        <w:ind w:firstLine="0"/>
+        <w:jc w:val="both"/>
+        <w:rPr>
+          <w:rFonts w:asciiTheme="majorBidi" w:hAnsiTheme="majorBidi" w:cstheme="majorBidi"/>
+          <w:b/>
+          <w:bCs/>
+          <w:sz w:val="32"/>
+          <w:szCs w:val="32"/>
+        </w:rPr>
+      </w:pPr>
+      <w:r>
+        <w:rPr>
+          <w:rFonts w:asciiTheme="majorBidi" w:hAnsiTheme="majorBidi" w:cstheme="majorBidi"/>
+          <w:b/>
+          <w:bCs/>
+          <w:sz w:val="32"/>
+          <w:szCs w:val="32"/>
+        </w:rPr>
+        <w:t>Laplace</w:t>
+      </w:r>
+    </w:p>
+    <w:p>
+      <w:pPr>
+        <w:spacing w:line="276" w:lineRule="auto"/>
+        <w:ind w:firstLine="0"/>
+        <w:jc w:val="both"/>
+        <w:rPr>
+          <w:rFonts w:asciiTheme="majorBidi" w:hAnsiTheme="majorBidi" w:cstheme="majorBidi"/>
+          <w:sz w:val="32"/>
+          <w:szCs w:val="32"/>
+        </w:rPr>
+      </w:pPr>
+      <m:oMathPara>
+        <m:oMathParaPr>
+          <m:jc m:val="left"/>
+        </m:oMathParaPr>
+        <m:oMath>
+          <m:sSup>
+            <m:sSupPr>
+              <m:ctrlPr>
+                <w:rPr>
+                  <w:rFonts w:ascii="Cambria Math" w:hAnsi="Cambria Math" w:cstheme="majorBidi"/>
+                  <w:i/>
+                  <w:sz w:val="32"/>
+                  <w:szCs w:val="32"/>
+                </w:rPr>
+              </m:ctrlPr>
+            </m:sSupPr>
+            <m:e>
+              <m:r>
+                <w:rPr>
+                  <w:rFonts w:ascii="Cambria Math" w:hAnsi="Cambria Math" w:cstheme="majorBidi"/>
+                  <w:sz w:val="32"/>
+                  <w:szCs w:val="32"/>
+                </w:rPr>
+                <m:t>S</m:t>
+              </m:r>
+            </m:e>
+            <m:sup>
+              <m:r>
+                <w:rPr>
+                  <w:rFonts w:ascii="Cambria Math" w:hAnsi="Cambria Math" w:cstheme="majorBidi"/>
+                  <w:sz w:val="32"/>
+                  <w:szCs w:val="32"/>
+                </w:rPr>
+                <m:t>2</m:t>
+              </m:r>
+            </m:sup>
+          </m:sSup>
+          <m:r>
+            <w:rPr>
+              <w:rFonts w:ascii="Cambria Math" w:hAnsi="Cambria Math" w:cstheme="majorBidi"/>
+              <w:sz w:val="32"/>
+              <w:szCs w:val="32"/>
+            </w:rPr>
+            <m:t>M1</m:t>
+          </m:r>
+          <m:r>
+            <w:rPr>
+              <w:rFonts w:ascii="Cambria Math" w:hAnsi="Cambria Math" w:cstheme="majorBidi"/>
+              <w:sz w:val="32"/>
+              <w:szCs w:val="32"/>
+            </w:rPr>
+            <m:t>x1</m:t>
+          </m:r>
+          <m:r>
+            <w:rPr>
+              <w:rFonts w:ascii="Cambria Math" w:hAnsi="Cambria Math" w:cstheme="majorBidi"/>
+              <w:sz w:val="32"/>
+              <w:szCs w:val="32"/>
+            </w:rPr>
+            <m:t>= -k1</m:t>
+          </m:r>
+          <m:r>
+            <w:rPr>
+              <w:rFonts w:ascii="Cambria Math" w:hAnsi="Cambria Math" w:cstheme="majorBidi"/>
+              <w:sz w:val="32"/>
+              <w:szCs w:val="32"/>
+            </w:rPr>
+            <m:t>X</m:t>
+          </m:r>
+          <m:r>
+            <w:rPr>
+              <w:rFonts w:ascii="Cambria Math" w:hAnsi="Cambria Math" w:cstheme="majorBidi"/>
+              <w:sz w:val="32"/>
+              <w:szCs w:val="32"/>
+            </w:rPr>
+            <m:t>1-</m:t>
+          </m:r>
+          <m:r>
+            <w:rPr>
+              <w:rFonts w:ascii="Cambria Math" w:hAnsi="Cambria Math" w:cstheme="majorBidi"/>
+              <w:sz w:val="32"/>
+              <w:szCs w:val="32"/>
+            </w:rPr>
+            <m:t>S</m:t>
+          </m:r>
+          <m:r>
+            <w:rPr>
+              <w:rFonts w:ascii="Cambria Math" w:hAnsi="Cambria Math" w:cstheme="majorBidi"/>
+              <w:sz w:val="32"/>
+              <w:szCs w:val="32"/>
+            </w:rPr>
+            <m:t>F1</m:t>
+          </m:r>
+          <m:r>
+            <w:rPr>
+              <w:rFonts w:ascii="Cambria Math" w:hAnsi="Cambria Math" w:cstheme="majorBidi"/>
+              <w:sz w:val="32"/>
+              <w:szCs w:val="32"/>
+            </w:rPr>
+            <m:t>X1</m:t>
+          </m:r>
+          <m:r>
+            <w:rPr>
+              <w:rFonts w:ascii="Cambria Math" w:hAnsi="Cambria Math" w:cstheme="majorBidi"/>
+              <w:sz w:val="32"/>
+              <w:szCs w:val="32"/>
+            </w:rPr>
+            <m:t>+</m:t>
+          </m:r>
+          <m:r>
+            <w:rPr>
+              <w:rFonts w:ascii="Cambria Math" w:hAnsi="Cambria Math" w:cstheme="majorBidi"/>
+              <w:sz w:val="32"/>
+              <w:szCs w:val="32"/>
+            </w:rPr>
+            <m:t>U</m:t>
+          </m:r>
+          <m:r>
+            <w:rPr>
+              <w:rFonts w:ascii="Cambria Math" w:hAnsi="Cambria Math" w:cstheme="majorBidi"/>
+              <w:sz w:val="32"/>
+              <w:szCs w:val="32"/>
+            </w:rPr>
+            <m:t>-k2</m:t>
+          </m:r>
+          <m:r>
+            <w:rPr>
+              <w:rFonts w:ascii="Cambria Math" w:hAnsi="Cambria Math" w:cstheme="majorBidi"/>
+              <w:sz w:val="32"/>
+              <w:szCs w:val="32"/>
+            </w:rPr>
+            <m:t>X1</m:t>
+          </m:r>
+          <m:r>
+            <w:rPr>
+              <w:rFonts w:ascii="Cambria Math" w:hAnsi="Cambria Math" w:cstheme="majorBidi"/>
+              <w:sz w:val="32"/>
+              <w:szCs w:val="32"/>
+            </w:rPr>
+            <m:t>+k2</m:t>
+          </m:r>
+          <m:r>
+            <w:rPr>
+              <w:rFonts w:ascii="Cambria Math" w:hAnsi="Cambria Math" w:cstheme="majorBidi"/>
+              <w:sz w:val="32"/>
+              <w:szCs w:val="32"/>
+            </w:rPr>
+            <m:t>X</m:t>
+          </m:r>
+          <m:r>
+            <w:rPr>
+              <w:rFonts w:ascii="Cambria Math" w:hAnsi="Cambria Math" w:cstheme="majorBidi"/>
+              <w:sz w:val="32"/>
+              <w:szCs w:val="32"/>
+            </w:rPr>
+            <m:t>2</m:t>
+          </m:r>
+        </m:oMath>
+      </m:oMathPara>
+    </w:p>
+    <w:p>
+      <w:pPr>
+        <w:spacing w:line="276" w:lineRule="auto"/>
+        <w:ind w:firstLine="0"/>
+        <w:jc w:val="both"/>
+        <w:rPr>
+          <w:rFonts w:asciiTheme="majorBidi" w:hAnsiTheme="majorBidi" w:cstheme="majorBidi"/>
+          <w:sz w:val="32"/>
+          <w:szCs w:val="32"/>
+        </w:rPr>
+      </w:pPr>
+      <m:oMathPara>
+        <m:oMathParaPr>
+          <m:jc m:val="left"/>
+        </m:oMathParaPr>
+        <m:oMath>
+          <m:sSup>
+            <m:sSupPr>
+              <m:ctrlPr>
+                <w:rPr>
+                  <w:rFonts w:ascii="Cambria Math" w:hAnsi="Cambria Math" w:cstheme="majorBidi"/>
+                  <w:i/>
+                  <w:sz w:val="32"/>
+                  <w:szCs w:val="32"/>
+                </w:rPr>
+              </m:ctrlPr>
+            </m:sSupPr>
+            <m:e>
+              <m:r>
+                <w:rPr>
+                  <w:rFonts w:ascii="Cambria Math" w:hAnsi="Cambria Math" w:cstheme="majorBidi"/>
+                  <w:sz w:val="32"/>
+                  <w:szCs w:val="32"/>
+                </w:rPr>
+                <m:t>S</m:t>
+              </m:r>
+            </m:e>
+            <m:sup>
+              <m:r>
+                <w:rPr>
+                  <w:rFonts w:ascii="Cambria Math" w:hAnsi="Cambria Math" w:cstheme="majorBidi"/>
+                  <w:sz w:val="32"/>
+                  <w:szCs w:val="32"/>
+                </w:rPr>
+                <m:t>2</m:t>
+              </m:r>
+            </m:sup>
+          </m:sSup>
+          <m:r>
+            <w:rPr>
+              <w:rFonts w:ascii="Cambria Math" w:hAnsi="Cambria Math" w:cstheme="majorBidi"/>
+              <w:sz w:val="32"/>
+              <w:szCs w:val="32"/>
+            </w:rPr>
+            <m:t>M</m:t>
+          </m:r>
+          <m:r>
+            <w:rPr>
+              <w:rFonts w:ascii="Cambria Math" w:hAnsi="Cambria Math" w:cstheme="majorBidi"/>
+              <w:sz w:val="32"/>
+              <w:szCs w:val="32"/>
+            </w:rPr>
+            <m:t>2</m:t>
+          </m:r>
+          <m:r>
+            <w:rPr>
+              <w:rFonts w:ascii="Cambria Math" w:hAnsi="Cambria Math" w:cstheme="majorBidi"/>
+              <w:sz w:val="32"/>
+              <w:szCs w:val="32"/>
+            </w:rPr>
+            <m:t>x</m:t>
+          </m:r>
+          <m:r>
+            <w:rPr>
+              <w:rFonts w:ascii="Cambria Math" w:hAnsi="Cambria Math" w:cstheme="majorBidi"/>
+              <w:sz w:val="32"/>
+              <w:szCs w:val="32"/>
+            </w:rPr>
+            <m:t>2</m:t>
+          </m:r>
+          <m:r>
+            <w:rPr>
+              <w:rFonts w:ascii="Cambria Math" w:hAnsi="Cambria Math" w:cstheme="majorBidi"/>
+              <w:sz w:val="32"/>
+              <w:szCs w:val="32"/>
+            </w:rPr>
+            <m:t>= k</m:t>
+          </m:r>
+          <m:r>
+            <w:rPr>
+              <w:rFonts w:ascii="Cambria Math" w:hAnsi="Cambria Math" w:cstheme="majorBidi"/>
+              <w:sz w:val="32"/>
+              <w:szCs w:val="32"/>
+            </w:rPr>
+            <m:t>2</m:t>
+          </m:r>
+          <m:r>
+            <w:rPr>
+              <w:rFonts w:ascii="Cambria Math" w:hAnsi="Cambria Math" w:cstheme="majorBidi"/>
+              <w:sz w:val="32"/>
+              <w:szCs w:val="32"/>
+            </w:rPr>
+            <m:t>X</m:t>
+          </m:r>
+          <m:r>
+            <w:rPr>
+              <w:rFonts w:ascii="Cambria Math" w:hAnsi="Cambria Math" w:cstheme="majorBidi"/>
+              <w:sz w:val="32"/>
+              <w:szCs w:val="32"/>
+            </w:rPr>
+            <m:t>-k2X2</m:t>
+          </m:r>
+          <m:r>
+            <w:rPr>
+              <w:rFonts w:ascii="Cambria Math" w:hAnsi="Cambria Math" w:cstheme="majorBidi"/>
+              <w:sz w:val="32"/>
+              <w:szCs w:val="32"/>
+            </w:rPr>
+            <m:t>-SF</m:t>
+          </m:r>
+          <m:r>
+            <w:rPr>
+              <w:rFonts w:ascii="Cambria Math" w:hAnsi="Cambria Math" w:cstheme="majorBidi"/>
+              <w:sz w:val="32"/>
+              <w:szCs w:val="32"/>
+            </w:rPr>
+            <m:t>2</m:t>
+          </m:r>
+          <m:r>
+            <w:rPr>
+              <w:rFonts w:ascii="Cambria Math" w:hAnsi="Cambria Math" w:cstheme="majorBidi"/>
+              <w:sz w:val="32"/>
+              <w:szCs w:val="32"/>
+            </w:rPr>
+            <m:t>X</m:t>
+          </m:r>
+          <m:r>
+            <w:rPr>
+              <w:rFonts w:ascii="Cambria Math" w:hAnsi="Cambria Math" w:cstheme="majorBidi"/>
+              <w:sz w:val="32"/>
+              <w:szCs w:val="32"/>
+            </w:rPr>
+            <m:t>2</m:t>
+          </m:r>
+          <m:r>
+            <w:rPr>
+              <w:rFonts w:ascii="Cambria Math" w:hAnsi="Cambria Math" w:cstheme="majorBidi"/>
+              <w:sz w:val="32"/>
+              <w:szCs w:val="32"/>
+            </w:rPr>
+            <m:t>-k</m:t>
+          </m:r>
+          <m:r>
+            <w:rPr>
+              <w:rFonts w:ascii="Cambria Math" w:hAnsi="Cambria Math" w:cstheme="majorBidi"/>
+              <w:sz w:val="32"/>
+              <w:szCs w:val="32"/>
+            </w:rPr>
+            <m:t>3</m:t>
+          </m:r>
+          <m:r>
+            <w:rPr>
+              <w:rFonts w:ascii="Cambria Math" w:hAnsi="Cambria Math" w:cstheme="majorBidi"/>
+              <w:sz w:val="32"/>
+              <w:szCs w:val="32"/>
+            </w:rPr>
+            <m:t>X</m:t>
+          </m:r>
+          <m:r>
+            <w:rPr>
+              <w:rFonts w:ascii="Cambria Math" w:hAnsi="Cambria Math" w:cstheme="majorBidi"/>
+              <w:sz w:val="32"/>
+              <w:szCs w:val="32"/>
+            </w:rPr>
+            <m:t>2</m:t>
+          </m:r>
+        </m:oMath>
+      </m:oMathPara>
+    </w:p>
+    <w:p>
+      <w:pPr>
+        <w:spacing w:line="276" w:lineRule="auto"/>
+        <w:ind w:firstLine="0"/>
+        <w:jc w:val="both"/>
+        <w:rPr>
+          <w:rFonts w:asciiTheme="majorBidi" w:hAnsiTheme="majorBidi" w:cstheme="majorBidi"/>
+          <w:sz w:val="32"/>
+          <w:szCs w:val="32"/>
+        </w:rPr>
+      </w:pPr>
+    </w:p>
+    <w:p>
+      <w:pPr>
+        <w:spacing w:line="276" w:lineRule="auto"/>
+        <w:ind w:firstLine="0"/>
+        <w:jc w:val="both"/>
+        <w:rPr>
+          <w:rFonts w:asciiTheme="majorBidi" w:hAnsiTheme="majorBidi" w:cstheme="majorBidi"/>
+          <w:sz w:val="32"/>
+          <w:szCs w:val="32"/>
+        </w:rPr>
+      </w:pPr>
+    </w:p>
+    <w:p>
+      <w:pPr>
+        <w:spacing w:line="276" w:lineRule="auto"/>
+        <w:ind w:firstLine="0"/>
+        <w:jc w:val="both"/>
+        <w:rPr>
+          <w:rFonts w:asciiTheme="majorBidi" w:hAnsiTheme="majorBidi" w:cstheme="majorBidi"/>
+          <w:b/>
+          <w:bCs/>
+          <w:sz w:val="40"/>
+          <w:szCs w:val="40"/>
+        </w:rPr>
+      </w:pPr>
+      <w:r>
+        <w:rPr>
+          <w:rFonts w:asciiTheme="majorBidi" w:hAnsiTheme="majorBidi" w:cstheme="majorBidi"/>
+          <w:b/>
+          <w:bCs/>
+          <w:sz w:val="40"/>
+          <w:szCs w:val="40"/>
+        </w:rPr>
+        <w:lastRenderedPageBreak/>
+        <w:t xml:space="preserve">3. </w:t>
+      </w:r>
+      <w:r>
+        <w:rPr>
+          <w:rFonts w:asciiTheme="majorBidi" w:hAnsiTheme="majorBidi" w:cstheme="majorBidi"/>
+          <w:b/>
+          <w:bCs/>
+          <w:sz w:val="40"/>
+          <w:szCs w:val="40"/>
+        </w:rPr>
+        <w:t>Stability Test</w:t>
+      </w:r>
+    </w:p>
+    <w:p>
+      <w:pPr>
+        <w:spacing w:line="276" w:lineRule="auto"/>
+        <w:ind w:firstLine="0"/>
+        <w:jc w:val="both"/>
+        <w:rPr>
+          <w:rFonts w:asciiTheme="majorBidi" w:hAnsiTheme="majorBidi" w:cstheme="majorBidi"/>
+          <w:sz w:val="36"/>
+          <w:szCs w:val="36"/>
+        </w:rPr>
+      </w:pPr>
+      <m:oMath>
+        <m:r>
+          <m:rPr>
+            <m:sty m:val="bi"/>
+          </m:rPr>
+          <w:rPr>
+            <w:rFonts w:ascii="Cambria Math" w:hAnsi="Cambria Math" w:cstheme="majorBidi"/>
+            <w:sz w:val="36"/>
+            <w:szCs w:val="36"/>
+          </w:rPr>
+          <m:t>C</m:t>
+        </m:r>
+        <m:r>
+          <m:rPr>
+            <m:sty m:val="bi"/>
+          </m:rPr>
+          <w:rPr>
+            <w:rFonts w:ascii="Cambria Math" w:hAnsi="Cambria Math" w:cstheme="majorBidi"/>
+            <w:sz w:val="36"/>
+            <w:szCs w:val="36"/>
+          </w:rPr>
+          <m:t>haracteristic eq</m:t>
+        </m:r>
+        <m:r>
+          <m:rPr>
+            <m:sty m:val="bi"/>
+          </m:rPr>
+          <w:rPr>
+            <w:rFonts w:ascii="Cambria Math" w:hAnsi="Cambria Math" w:cstheme="majorBidi"/>
+            <w:sz w:val="36"/>
+            <w:szCs w:val="36"/>
+          </w:rPr>
+          <m:t>.</m:t>
+        </m:r>
+        <m:r>
+          <m:rPr>
+            <m:sty m:val="bi"/>
+          </m:rPr>
+          <w:rPr>
+            <w:rFonts w:ascii="Cambria Math" w:hAnsi="Cambria Math" w:cstheme="majorBidi"/>
+            <w:sz w:val="36"/>
+            <w:szCs w:val="36"/>
+          </w:rPr>
+          <m:t xml:space="preserve"> </m:t>
+        </m:r>
+        <m:r>
+          <w:rPr>
+            <w:rFonts w:ascii="Cambria Math" w:hAnsi="Cambria Math" w:cstheme="majorBidi"/>
+            <w:sz w:val="36"/>
+            <w:szCs w:val="36"/>
+          </w:rPr>
+          <m:t xml:space="preserve"> =</m:t>
+        </m:r>
+        <m:d>
+          <m:dPr>
+            <m:ctrlPr>
+              <w:rPr>
+                <w:rFonts w:ascii="Cambria Math" w:hAnsi="Cambria Math" w:cstheme="majorBidi"/>
+                <w:i/>
+                <w:sz w:val="36"/>
+                <w:szCs w:val="36"/>
+              </w:rPr>
+            </m:ctrlPr>
+          </m:dPr>
+          <m:e>
+            <m:r>
+              <w:rPr>
+                <w:rFonts w:ascii="Cambria Math" w:hAnsi="Cambria Math" w:cstheme="majorBidi"/>
+                <w:sz w:val="36"/>
+                <w:szCs w:val="36"/>
+              </w:rPr>
+              <m:t>k1+k2+F1S+M1</m:t>
+            </m:r>
+            <m:sSup>
+              <m:sSupPr>
+                <m:ctrlPr>
+                  <w:rPr>
+                    <w:rFonts w:ascii="Cambria Math" w:hAnsi="Cambria Math" w:cstheme="majorBidi"/>
+                    <w:i/>
+                    <w:sz w:val="36"/>
+                    <w:szCs w:val="36"/>
+                  </w:rPr>
+                </m:ctrlPr>
+              </m:sSupPr>
+              <m:e>
+                <m:r>
+                  <w:rPr>
+                    <w:rFonts w:ascii="Cambria Math" w:hAnsi="Cambria Math" w:cstheme="majorBidi"/>
+                    <w:sz w:val="36"/>
+                    <w:szCs w:val="36"/>
+                  </w:rPr>
+                  <m:t>S</m:t>
+                </m:r>
+              </m:e>
+              <m:sup>
+                <m:r>
+                  <w:rPr>
+                    <w:rFonts w:ascii="Cambria Math" w:hAnsi="Cambria Math" w:cstheme="majorBidi"/>
+                    <w:sz w:val="36"/>
+                    <w:szCs w:val="36"/>
+                  </w:rPr>
+                  <m:t>2</m:t>
+                </m:r>
+              </m:sup>
+            </m:sSup>
+          </m:e>
+        </m:d>
+        <m:d>
+          <m:dPr>
+            <m:ctrlPr>
+              <w:rPr>
+                <w:rFonts w:ascii="Cambria Math" w:hAnsi="Cambria Math" w:cstheme="majorBidi"/>
+                <w:i/>
+                <w:sz w:val="36"/>
+                <w:szCs w:val="36"/>
+              </w:rPr>
+            </m:ctrlPr>
+          </m:dPr>
+          <m:e>
+            <m:r>
+              <w:rPr>
+                <w:rFonts w:ascii="Cambria Math" w:hAnsi="Cambria Math" w:cstheme="majorBidi"/>
+                <w:sz w:val="36"/>
+                <w:szCs w:val="36"/>
+              </w:rPr>
+              <m:t>k3+k2+F2S+M2</m:t>
+            </m:r>
+            <m:sSup>
+              <m:sSupPr>
+                <m:ctrlPr>
+                  <w:rPr>
+                    <w:rFonts w:ascii="Cambria Math" w:hAnsi="Cambria Math" w:cstheme="majorBidi"/>
+                    <w:i/>
+                    <w:sz w:val="36"/>
+                    <w:szCs w:val="36"/>
+                  </w:rPr>
+                </m:ctrlPr>
+              </m:sSupPr>
+              <m:e>
+                <m:r>
+                  <w:rPr>
+                    <w:rFonts w:ascii="Cambria Math" w:hAnsi="Cambria Math" w:cstheme="majorBidi"/>
+                    <w:sz w:val="36"/>
+                    <w:szCs w:val="36"/>
+                  </w:rPr>
+                  <m:t>S</m:t>
+                </m:r>
+              </m:e>
+              <m:sup>
+                <m:r>
+                  <w:rPr>
+                    <w:rFonts w:ascii="Cambria Math" w:hAnsi="Cambria Math" w:cstheme="majorBidi"/>
+                    <w:sz w:val="36"/>
+                    <w:szCs w:val="36"/>
+                  </w:rPr>
+                  <m:t>2</m:t>
+                </m:r>
+              </m:sup>
+            </m:sSup>
+          </m:e>
+        </m:d>
+        <m:r>
+          <w:rPr>
+            <w:rFonts w:ascii="Cambria Math" w:hAnsi="Cambria Math" w:cstheme="majorBidi"/>
+            <w:sz w:val="36"/>
+            <w:szCs w:val="36"/>
+          </w:rPr>
+          <m:t>-k</m:t>
+        </m:r>
+        <m:sSup>
+          <m:sSupPr>
+            <m:ctrlPr>
+              <w:rPr>
+                <w:rFonts w:ascii="Cambria Math" w:hAnsi="Cambria Math" w:cstheme="majorBidi"/>
+                <w:i/>
+                <w:sz w:val="36"/>
+                <w:szCs w:val="36"/>
+              </w:rPr>
+            </m:ctrlPr>
+          </m:sSupPr>
+          <m:e>
+            <m:r>
+              <w:rPr>
+                <w:rFonts w:ascii="Cambria Math" w:hAnsi="Cambria Math" w:cstheme="majorBidi"/>
+                <w:sz w:val="36"/>
+                <w:szCs w:val="36"/>
+              </w:rPr>
+              <m:t>2</m:t>
+            </m:r>
+          </m:e>
+          <m:sup>
+            <m:r>
+              <w:rPr>
+                <w:rFonts w:ascii="Cambria Math" w:hAnsi="Cambria Math" w:cstheme="majorBidi"/>
+                <w:sz w:val="36"/>
+                <w:szCs w:val="36"/>
+              </w:rPr>
+              <m:t>2</m:t>
+            </m:r>
+          </m:sup>
+        </m:sSup>
+      </m:oMath>
+      <w:r>
+        <w:rPr>
+          <w:rFonts w:asciiTheme="majorBidi" w:hAnsiTheme="majorBidi" w:cstheme="majorBidi"/>
+          <w:sz w:val="36"/>
+          <w:szCs w:val="36"/>
+        </w:rPr>
+        <w:t xml:space="preserve"> </w:t>
+      </w:r>
+    </w:p>
+    <w:p>
+      <w:pPr>
+        <w:spacing w:line="276" w:lineRule="auto"/>
+        <w:ind w:firstLine="0"/>
+        <w:jc w:val="both"/>
+        <w:rPr>
+          <w:rFonts w:asciiTheme="majorBidi" w:hAnsiTheme="majorBidi" w:cstheme="majorBidi"/>
+          <w:sz w:val="36"/>
+          <w:szCs w:val="36"/>
+        </w:rPr>
+      </w:pPr>
+      <m:oMath>
+        <m:r>
+          <w:rPr>
+            <w:rFonts w:ascii="Cambria Math" w:hAnsi="Cambria Math" w:cstheme="majorBidi"/>
+            <w:sz w:val="36"/>
+            <w:szCs w:val="36"/>
+          </w:rPr>
+          <m:t>=</m:t>
+        </m:r>
+        <m:d>
+          <m:dPr>
+            <m:ctrlPr>
+              <w:rPr>
+                <w:rFonts w:ascii="Cambria Math" w:hAnsi="Cambria Math" w:cstheme="majorBidi"/>
+                <w:i/>
+                <w:sz w:val="36"/>
+                <w:szCs w:val="36"/>
+              </w:rPr>
+            </m:ctrlPr>
+          </m:dPr>
+          <m:e>
+            <m:r>
+              <w:rPr>
+                <w:rFonts w:ascii="Cambria Math" w:hAnsi="Cambria Math" w:cstheme="majorBidi"/>
+                <w:sz w:val="36"/>
+                <w:szCs w:val="36"/>
+              </w:rPr>
+              <m:t>M1M2</m:t>
+            </m:r>
+          </m:e>
+        </m:d>
+        <m:sSup>
+          <m:sSupPr>
+            <m:ctrlPr>
+              <w:rPr>
+                <w:rFonts w:ascii="Cambria Math" w:hAnsi="Cambria Math" w:cstheme="majorBidi"/>
+                <w:i/>
+                <w:sz w:val="36"/>
+                <w:szCs w:val="36"/>
+              </w:rPr>
+            </m:ctrlPr>
+          </m:sSupPr>
+          <m:e>
+            <m:r>
+              <w:rPr>
+                <w:rFonts w:ascii="Cambria Math" w:hAnsi="Cambria Math" w:cstheme="majorBidi"/>
+                <w:sz w:val="36"/>
+                <w:szCs w:val="36"/>
+              </w:rPr>
+              <m:t>S</m:t>
+            </m:r>
+          </m:e>
+          <m:sup>
+            <m:r>
+              <w:rPr>
+                <w:rFonts w:ascii="Cambria Math" w:hAnsi="Cambria Math" w:cstheme="majorBidi"/>
+                <w:sz w:val="36"/>
+                <w:szCs w:val="36"/>
+              </w:rPr>
+              <m:t>4</m:t>
+            </m:r>
+          </m:sup>
+        </m:sSup>
+        <m:r>
+          <w:rPr>
+            <w:rFonts w:ascii="Cambria Math" w:hAnsi="Cambria Math" w:cstheme="majorBidi"/>
+            <w:sz w:val="36"/>
+            <w:szCs w:val="36"/>
+          </w:rPr>
+          <m:t>+</m:t>
+        </m:r>
+        <m:d>
+          <m:dPr>
+            <m:ctrlPr>
+              <w:rPr>
+                <w:rFonts w:ascii="Cambria Math" w:hAnsi="Cambria Math" w:cstheme="majorBidi"/>
+                <w:i/>
+                <w:sz w:val="36"/>
+                <w:szCs w:val="36"/>
+              </w:rPr>
+            </m:ctrlPr>
+          </m:dPr>
+          <m:e>
+            <m:r>
+              <w:rPr>
+                <w:rFonts w:ascii="Cambria Math" w:hAnsi="Cambria Math" w:cstheme="majorBidi"/>
+                <w:sz w:val="36"/>
+                <w:szCs w:val="36"/>
+              </w:rPr>
+              <m:t>M1F2+M2F1</m:t>
+            </m:r>
+          </m:e>
+        </m:d>
+        <m:sSup>
+          <m:sSupPr>
+            <m:ctrlPr>
+              <w:rPr>
+                <w:rFonts w:ascii="Cambria Math" w:hAnsi="Cambria Math" w:cstheme="majorBidi"/>
+                <w:i/>
+                <w:sz w:val="36"/>
+                <w:szCs w:val="36"/>
+              </w:rPr>
+            </m:ctrlPr>
+          </m:sSupPr>
+          <m:e>
+            <m:r>
+              <w:rPr>
+                <w:rFonts w:ascii="Cambria Math" w:hAnsi="Cambria Math" w:cstheme="majorBidi"/>
+                <w:sz w:val="36"/>
+                <w:szCs w:val="36"/>
+              </w:rPr>
+              <m:t>S</m:t>
+            </m:r>
+          </m:e>
+          <m:sup>
+            <m:r>
+              <w:rPr>
+                <w:rFonts w:ascii="Cambria Math" w:hAnsi="Cambria Math" w:cstheme="majorBidi"/>
+                <w:sz w:val="36"/>
+                <w:szCs w:val="36"/>
+              </w:rPr>
+              <m:t>3</m:t>
+            </m:r>
+          </m:sup>
+        </m:sSup>
+        <m:r>
+          <w:rPr>
+            <w:rFonts w:ascii="Cambria Math" w:hAnsi="Cambria Math" w:cstheme="majorBidi"/>
+            <w:sz w:val="36"/>
+            <w:szCs w:val="36"/>
+          </w:rPr>
+          <m:t>+</m:t>
+        </m:r>
+        <m:d>
+          <m:dPr>
+            <m:ctrlPr>
+              <w:rPr>
+                <w:rFonts w:ascii="Cambria Math" w:hAnsi="Cambria Math" w:cstheme="majorBidi"/>
+                <w:i/>
+                <w:sz w:val="36"/>
+                <w:szCs w:val="36"/>
+              </w:rPr>
+            </m:ctrlPr>
+          </m:dPr>
+          <m:e>
+            <m:r>
+              <w:rPr>
+                <w:rFonts w:ascii="Cambria Math" w:hAnsi="Cambria Math" w:cstheme="majorBidi"/>
+                <w:sz w:val="36"/>
+                <w:szCs w:val="36"/>
+              </w:rPr>
+              <m:t>M1</m:t>
+            </m:r>
+            <m:d>
+              <m:dPr>
+                <m:ctrlPr>
+                  <w:rPr>
+                    <w:rFonts w:ascii="Cambria Math" w:hAnsi="Cambria Math" w:cstheme="majorBidi"/>
+                    <w:i/>
+                    <w:sz w:val="36"/>
+                    <w:szCs w:val="36"/>
+                  </w:rPr>
+                </m:ctrlPr>
+              </m:dPr>
+              <m:e>
+                <m:r>
+                  <w:rPr>
+                    <w:rFonts w:ascii="Cambria Math" w:hAnsi="Cambria Math" w:cstheme="majorBidi"/>
+                    <w:sz w:val="36"/>
+                    <w:szCs w:val="36"/>
+                  </w:rPr>
+                  <m:t>k2+k3</m:t>
+                </m:r>
+              </m:e>
+            </m:d>
+            <m:r>
+              <w:rPr>
+                <w:rFonts w:ascii="Cambria Math" w:hAnsi="Cambria Math" w:cstheme="majorBidi"/>
+                <w:sz w:val="36"/>
+                <w:szCs w:val="36"/>
+              </w:rPr>
+              <m:t>+M2</m:t>
+            </m:r>
+            <m:d>
+              <m:dPr>
+                <m:ctrlPr>
+                  <w:rPr>
+                    <w:rFonts w:ascii="Cambria Math" w:hAnsi="Cambria Math" w:cstheme="majorBidi"/>
+                    <w:i/>
+                    <w:sz w:val="36"/>
+                    <w:szCs w:val="36"/>
+                  </w:rPr>
+                </m:ctrlPr>
+              </m:dPr>
+              <m:e>
+                <m:r>
+                  <w:rPr>
+                    <w:rFonts w:ascii="Cambria Math" w:hAnsi="Cambria Math" w:cstheme="majorBidi"/>
+                    <w:sz w:val="36"/>
+                    <w:szCs w:val="36"/>
+                  </w:rPr>
+                  <m:t>k1+k2</m:t>
+                </m:r>
+              </m:e>
+            </m:d>
+            <m:r>
+              <w:rPr>
+                <w:rFonts w:ascii="Cambria Math" w:hAnsi="Cambria Math" w:cstheme="majorBidi"/>
+                <w:sz w:val="36"/>
+                <w:szCs w:val="36"/>
+              </w:rPr>
+              <m:t>+F1F2</m:t>
+            </m:r>
+          </m:e>
+        </m:d>
+        <m:sSup>
+          <m:sSupPr>
+            <m:ctrlPr>
+              <w:rPr>
+                <w:rFonts w:ascii="Cambria Math" w:hAnsi="Cambria Math" w:cstheme="majorBidi"/>
+                <w:i/>
+                <w:sz w:val="36"/>
+                <w:szCs w:val="36"/>
+              </w:rPr>
+            </m:ctrlPr>
+          </m:sSupPr>
+          <m:e>
+            <m:r>
+              <w:rPr>
+                <w:rFonts w:ascii="Cambria Math" w:hAnsi="Cambria Math" w:cstheme="majorBidi"/>
+                <w:sz w:val="36"/>
+                <w:szCs w:val="36"/>
+              </w:rPr>
+              <m:t>S</m:t>
+            </m:r>
+          </m:e>
+          <m:sup>
+            <m:r>
+              <w:rPr>
+                <w:rFonts w:ascii="Cambria Math" w:hAnsi="Cambria Math" w:cstheme="majorBidi"/>
+                <w:sz w:val="36"/>
+                <w:szCs w:val="36"/>
+              </w:rPr>
+              <m:t>2</m:t>
+            </m:r>
+          </m:sup>
+        </m:sSup>
+        <m:r>
+          <w:rPr>
+            <w:rFonts w:ascii="Cambria Math" w:hAnsi="Cambria Math" w:cstheme="majorBidi"/>
+            <w:sz w:val="36"/>
+            <w:szCs w:val="36"/>
+          </w:rPr>
+          <m:t>+</m:t>
+        </m:r>
+        <m:d>
+          <m:dPr>
+            <m:ctrlPr>
+              <w:rPr>
+                <w:rFonts w:ascii="Cambria Math" w:hAnsi="Cambria Math" w:cstheme="majorBidi"/>
+                <w:i/>
+                <w:sz w:val="36"/>
+                <w:szCs w:val="36"/>
+              </w:rPr>
+            </m:ctrlPr>
+          </m:dPr>
+          <m:e>
+            <m:r>
+              <w:rPr>
+                <w:rFonts w:ascii="Cambria Math" w:hAnsi="Cambria Math" w:cstheme="majorBidi"/>
+                <w:sz w:val="36"/>
+                <w:szCs w:val="36"/>
+              </w:rPr>
+              <m:t>F1</m:t>
+            </m:r>
+            <m:d>
+              <m:dPr>
+                <m:ctrlPr>
+                  <w:rPr>
+                    <w:rFonts w:ascii="Cambria Math" w:hAnsi="Cambria Math" w:cstheme="majorBidi"/>
+                    <w:i/>
+                    <w:sz w:val="36"/>
+                    <w:szCs w:val="36"/>
+                  </w:rPr>
+                </m:ctrlPr>
+              </m:dPr>
+              <m:e>
+                <m:r>
+                  <w:rPr>
+                    <w:rFonts w:ascii="Cambria Math" w:hAnsi="Cambria Math" w:cstheme="majorBidi"/>
+                    <w:sz w:val="36"/>
+                    <w:szCs w:val="36"/>
+                  </w:rPr>
+                  <m:t>k2+k3</m:t>
+                </m:r>
+              </m:e>
+            </m:d>
+            <m:r>
+              <w:rPr>
+                <w:rFonts w:ascii="Cambria Math" w:hAnsi="Cambria Math" w:cstheme="majorBidi"/>
+                <w:sz w:val="36"/>
+                <w:szCs w:val="36"/>
+              </w:rPr>
+              <m:t>+F2</m:t>
+            </m:r>
+            <m:d>
+              <m:dPr>
+                <m:ctrlPr>
+                  <w:rPr>
+                    <w:rFonts w:ascii="Cambria Math" w:hAnsi="Cambria Math" w:cstheme="majorBidi"/>
+                    <w:i/>
+                    <w:sz w:val="36"/>
+                    <w:szCs w:val="36"/>
+                  </w:rPr>
+                </m:ctrlPr>
+              </m:dPr>
+              <m:e>
+                <m:r>
+                  <w:rPr>
+                    <w:rFonts w:ascii="Cambria Math" w:hAnsi="Cambria Math" w:cstheme="majorBidi"/>
+                    <w:sz w:val="36"/>
+                    <w:szCs w:val="36"/>
+                  </w:rPr>
+                  <m:t>k1+k2</m:t>
+                </m:r>
+              </m:e>
+            </m:d>
+          </m:e>
+        </m:d>
+        <m:r>
+          <w:rPr>
+            <w:rFonts w:ascii="Cambria Math" w:hAnsi="Cambria Math" w:cstheme="majorBidi"/>
+            <w:sz w:val="36"/>
+            <w:szCs w:val="36"/>
+          </w:rPr>
+          <m:t>S+(k1+k2)(k2+k3</m:t>
+        </m:r>
+        <m:r>
+          <w:rPr>
+            <w:rFonts w:ascii="Cambria Math" w:hAnsi="Cambria Math" w:cstheme="majorBidi"/>
+            <w:sz w:val="36"/>
+            <w:szCs w:val="36"/>
+          </w:rPr>
+          <m:t>)</m:t>
+        </m:r>
+      </m:oMath>
+      <w:r>
+        <w:rPr>
+          <w:rFonts w:asciiTheme="majorBidi" w:hAnsiTheme="majorBidi" w:cstheme="majorBidi"/>
+          <w:sz w:val="36"/>
+          <w:szCs w:val="36"/>
+        </w:rPr>
+        <w:t xml:space="preserve"> </w:t>
+      </w:r>
+    </w:p>
+    <w:p>
+      <w:pPr>
+        <w:spacing w:line="276" w:lineRule="auto"/>
+        <w:ind w:firstLine="0"/>
+        <w:rPr>
+          <w:rFonts w:asciiTheme="majorBidi" w:hAnsiTheme="majorBidi" w:cstheme="majorBidi"/>
+          <w:b/>
+          <w:bCs/>
+          <w:sz w:val="36"/>
+          <w:szCs w:val="36"/>
+        </w:rPr>
+      </w:pPr>
+      <w:r>
+        <w:rPr>
+          <w:rFonts w:asciiTheme="majorBidi" w:hAnsiTheme="majorBidi" w:cstheme="majorBidi"/>
+          <w:b/>
+          <w:bCs/>
+          <w:sz w:val="36"/>
+          <w:szCs w:val="36"/>
+        </w:rPr>
+        <w:t>Given</w:t>
+      </w:r>
+    </w:p>
+    <w:p>
+      <w:pPr>
+        <w:spacing w:line="276" w:lineRule="auto"/>
+        <w:ind w:firstLine="0"/>
+        <w:rPr>
+          <w:rFonts w:asciiTheme="majorBidi" w:hAnsiTheme="majorBidi" w:cstheme="majorBidi"/>
+          <w:sz w:val="36"/>
+          <w:szCs w:val="36"/>
+        </w:rPr>
+      </w:pPr>
+      <w:r>
+        <w:rPr>
+          <w:rFonts w:asciiTheme="majorBidi" w:hAnsiTheme="majorBidi" w:cstheme="majorBidi"/>
+          <w:sz w:val="36"/>
+          <w:szCs w:val="36"/>
+        </w:rPr>
+        <w:t>M1</w:t>
+      </w:r>
+      <w:r>
+        <w:rPr>
+          <w:rFonts w:asciiTheme="majorBidi" w:hAnsiTheme="majorBidi" w:cstheme="majorBidi"/>
+          <w:sz w:val="36"/>
+          <w:szCs w:val="36"/>
+        </w:rPr>
+        <w:t xml:space="preserve"> =</w:t>
+      </w:r>
+      <w:r>
+        <w:rPr>
+          <w:rFonts w:asciiTheme="majorBidi" w:hAnsiTheme="majorBidi" w:cstheme="majorBidi"/>
+          <w:sz w:val="36"/>
+          <w:szCs w:val="36"/>
+        </w:rPr>
+        <w:t xml:space="preserve"> M2 </w:t>
+      </w:r>
+      <w:r>
+        <w:rPr>
+          <w:rFonts w:asciiTheme="majorBidi" w:hAnsiTheme="majorBidi" w:cstheme="majorBidi"/>
+          <w:sz w:val="36"/>
+          <w:szCs w:val="36"/>
+        </w:rPr>
+        <w:t>=</w:t>
+      </w:r>
+      <w:r>
+        <w:rPr>
+          <w:rFonts w:asciiTheme="majorBidi" w:hAnsiTheme="majorBidi" w:cstheme="majorBidi"/>
+          <w:sz w:val="36"/>
+          <w:szCs w:val="36"/>
+        </w:rPr>
+        <w:t xml:space="preserve"> 100Kg.</w:t>
+      </w:r>
+    </w:p>
+    <w:p>
+      <w:pPr>
+        <w:spacing w:line="276" w:lineRule="auto"/>
+        <w:ind w:firstLine="0"/>
+        <w:rPr>
+          <w:rFonts w:asciiTheme="majorBidi" w:hAnsiTheme="majorBidi" w:cstheme="majorBidi"/>
+          <w:sz w:val="36"/>
+          <w:szCs w:val="36"/>
+        </w:rPr>
+      </w:pPr>
+      <w:r>
+        <w:rPr>
+          <w:rFonts w:asciiTheme="majorBidi" w:hAnsiTheme="majorBidi" w:cstheme="majorBidi"/>
+          <w:sz w:val="36"/>
+          <w:szCs w:val="36"/>
+        </w:rPr>
+        <w:t>K1</w:t>
+      </w:r>
+      <w:r>
+        <w:rPr>
+          <w:rFonts w:asciiTheme="majorBidi" w:hAnsiTheme="majorBidi" w:cstheme="majorBidi"/>
+          <w:sz w:val="36"/>
+          <w:szCs w:val="36"/>
+        </w:rPr>
+        <w:t xml:space="preserve"> </w:t>
+      </w:r>
+      <w:r>
+        <w:rPr>
+          <w:rFonts w:asciiTheme="majorBidi" w:hAnsiTheme="majorBidi" w:cstheme="majorBidi"/>
+          <w:sz w:val="36"/>
+          <w:szCs w:val="36"/>
+        </w:rPr>
+        <w:t>=</w:t>
+      </w:r>
+      <w:r>
+        <w:rPr>
+          <w:rFonts w:asciiTheme="majorBidi" w:hAnsiTheme="majorBidi" w:cstheme="majorBidi"/>
+          <w:sz w:val="36"/>
+          <w:szCs w:val="36"/>
+        </w:rPr>
+        <w:t xml:space="preserve"> </w:t>
+      </w:r>
+      <w:r>
+        <w:rPr>
+          <w:rFonts w:asciiTheme="majorBidi" w:hAnsiTheme="majorBidi" w:cstheme="majorBidi"/>
+          <w:sz w:val="36"/>
+          <w:szCs w:val="36"/>
+        </w:rPr>
+        <w:t>K3</w:t>
+      </w:r>
+      <w:r>
+        <w:rPr>
+          <w:rFonts w:asciiTheme="majorBidi" w:hAnsiTheme="majorBidi" w:cstheme="majorBidi"/>
+          <w:sz w:val="36"/>
+          <w:szCs w:val="36"/>
+        </w:rPr>
+        <w:t xml:space="preserve"> </w:t>
+      </w:r>
+      <w:r>
+        <w:rPr>
+          <w:rFonts w:asciiTheme="majorBidi" w:hAnsiTheme="majorBidi" w:cstheme="majorBidi"/>
+          <w:sz w:val="36"/>
+          <w:szCs w:val="36"/>
+        </w:rPr>
+        <w:t>=</w:t>
+      </w:r>
+      <w:r>
+        <w:rPr>
+          <w:rFonts w:asciiTheme="majorBidi" w:hAnsiTheme="majorBidi" w:cstheme="majorBidi"/>
+          <w:sz w:val="36"/>
+          <w:szCs w:val="36"/>
+        </w:rPr>
+        <w:t xml:space="preserve"> </w:t>
+      </w:r>
+      <w:r>
+        <w:rPr>
+          <w:rFonts w:asciiTheme="majorBidi" w:hAnsiTheme="majorBidi" w:cstheme="majorBidi"/>
+          <w:sz w:val="36"/>
+          <w:szCs w:val="36"/>
+        </w:rPr>
+        <w:t>5 N/m and K2=50 N/m.</w:t>
+      </w:r>
+    </w:p>
+    <w:p>
+      <w:pPr>
+        <w:spacing w:line="276" w:lineRule="auto"/>
+        <w:ind w:firstLine="0"/>
+        <w:jc w:val="both"/>
+        <w:rPr>
+          <w:rFonts w:asciiTheme="majorBidi" w:hAnsiTheme="majorBidi" w:cstheme="majorBidi"/>
+          <w:sz w:val="36"/>
+          <w:szCs w:val="36"/>
+        </w:rPr>
+      </w:pPr>
+      <w:r>
+        <w:rPr>
+          <w:rFonts w:asciiTheme="majorBidi" w:hAnsiTheme="majorBidi" w:cstheme="majorBidi"/>
+          <w:sz w:val="36"/>
+          <w:szCs w:val="36"/>
+        </w:rPr>
+        <w:t>F1</w:t>
+      </w:r>
+      <w:r>
+        <w:rPr>
+          <w:rFonts w:asciiTheme="majorBidi" w:hAnsiTheme="majorBidi" w:cstheme="majorBidi"/>
+          <w:sz w:val="36"/>
+          <w:szCs w:val="36"/>
+        </w:rPr>
+        <w:t xml:space="preserve"> = </w:t>
+      </w:r>
+      <w:r>
+        <w:rPr>
+          <w:rFonts w:asciiTheme="majorBidi" w:hAnsiTheme="majorBidi" w:cstheme="majorBidi"/>
+          <w:sz w:val="36"/>
+          <w:szCs w:val="36"/>
+        </w:rPr>
+        <w:t xml:space="preserve">F2 </w:t>
+      </w:r>
+      <w:r>
+        <w:rPr>
+          <w:rFonts w:asciiTheme="majorBidi" w:hAnsiTheme="majorBidi" w:cstheme="majorBidi"/>
+          <w:sz w:val="36"/>
+          <w:szCs w:val="36"/>
+        </w:rPr>
+        <w:t>=</w:t>
+      </w:r>
+      <w:r>
+        <w:rPr>
+          <w:rFonts w:asciiTheme="majorBidi" w:hAnsiTheme="majorBidi" w:cstheme="majorBidi"/>
+          <w:sz w:val="36"/>
+          <w:szCs w:val="36"/>
+        </w:rPr>
+        <w:t xml:space="preserve"> 100 Kg/sec.</w:t>
+      </w:r>
+    </w:p>
+    <w:p>
+      <w:pPr>
+        <w:spacing w:line="276" w:lineRule="auto"/>
+        <w:ind w:firstLine="0"/>
+        <w:jc w:val="both"/>
+        <w:rPr>
+          <w:rFonts w:asciiTheme="majorBidi" w:hAnsiTheme="majorBidi" w:cstheme="majorBidi"/>
+          <w:sz w:val="36"/>
+          <w:szCs w:val="36"/>
+        </w:rPr>
+      </w:pPr>
+      <m:oMath>
+        <m:r>
+          <m:rPr>
+            <m:sty m:val="bi"/>
+          </m:rPr>
+          <w:rPr>
+            <w:rFonts w:ascii="Cambria Math" w:hAnsi="Cambria Math" w:cstheme="majorBidi"/>
+            <w:sz w:val="36"/>
+            <w:szCs w:val="36"/>
+          </w:rPr>
+          <m:t>C</m:t>
+        </m:r>
+        <m:r>
+          <m:rPr>
+            <m:sty m:val="bi"/>
+          </m:rPr>
+          <w:rPr>
+            <w:rFonts w:ascii="Cambria Math" w:hAnsi="Cambria Math" w:cstheme="majorBidi"/>
+            <w:sz w:val="36"/>
+            <w:szCs w:val="36"/>
+          </w:rPr>
+          <m:t>haracteristic eq</m:t>
+        </m:r>
+        <m:r>
+          <m:rPr>
+            <m:sty m:val="bi"/>
+          </m:rPr>
+          <w:rPr>
+            <w:rFonts w:ascii="Cambria Math" w:hAnsi="Cambria Math" w:cstheme="majorBidi"/>
+            <w:sz w:val="36"/>
+            <w:szCs w:val="36"/>
+          </w:rPr>
+          <m:t>.</m:t>
+        </m:r>
+        <m:r>
+          <m:rPr>
+            <m:sty m:val="bi"/>
+          </m:rPr>
+          <w:rPr>
+            <w:rFonts w:ascii="Cambria Math" w:hAnsi="Cambria Math" w:cstheme="majorBidi"/>
+            <w:sz w:val="36"/>
+            <w:szCs w:val="36"/>
+          </w:rPr>
+          <m:t xml:space="preserve"> </m:t>
+        </m:r>
+        <m:r>
+          <w:rPr>
+            <w:rFonts w:ascii="Cambria Math" w:hAnsi="Cambria Math" w:cstheme="majorBidi"/>
+            <w:sz w:val="36"/>
+            <w:szCs w:val="36"/>
+          </w:rPr>
+          <m:t>=</m:t>
+        </m:r>
+        <m:d>
+          <m:dPr>
+            <m:ctrlPr>
+              <w:rPr>
+                <w:rFonts w:ascii="Cambria Math" w:hAnsi="Cambria Math" w:cstheme="majorBidi"/>
+                <w:i/>
+                <w:sz w:val="36"/>
+                <w:szCs w:val="36"/>
+              </w:rPr>
+            </m:ctrlPr>
+          </m:dPr>
+          <m:e>
+            <m:sSup>
+              <m:sSupPr>
+                <m:ctrlPr>
+                  <w:rPr>
+                    <w:rFonts w:ascii="Cambria Math" w:hAnsi="Cambria Math" w:cstheme="majorBidi"/>
+                    <w:i/>
+                    <w:sz w:val="36"/>
+                    <w:szCs w:val="36"/>
+                  </w:rPr>
+                </m:ctrlPr>
+              </m:sSupPr>
+              <m:e>
+                <m:r>
+                  <w:rPr>
+                    <w:rFonts w:ascii="Cambria Math" w:hAnsi="Cambria Math" w:cstheme="majorBidi"/>
+                    <w:sz w:val="36"/>
+                    <w:szCs w:val="36"/>
+                  </w:rPr>
+                  <m:t>10</m:t>
+                </m:r>
+              </m:e>
+              <m:sup>
+                <m:r>
+                  <w:rPr>
+                    <w:rFonts w:ascii="Cambria Math" w:hAnsi="Cambria Math" w:cstheme="majorBidi"/>
+                    <w:sz w:val="36"/>
+                    <w:szCs w:val="36"/>
+                  </w:rPr>
+                  <m:t>4</m:t>
+                </m:r>
+              </m:sup>
+            </m:sSup>
+          </m:e>
+        </m:d>
+        <m:sSup>
+          <m:sSupPr>
+            <m:ctrlPr>
+              <w:rPr>
+                <w:rFonts w:ascii="Cambria Math" w:hAnsi="Cambria Math" w:cstheme="majorBidi"/>
+                <w:i/>
+                <w:sz w:val="36"/>
+                <w:szCs w:val="36"/>
+              </w:rPr>
+            </m:ctrlPr>
+          </m:sSupPr>
+          <m:e>
+            <m:r>
+              <w:rPr>
+                <w:rFonts w:ascii="Cambria Math" w:hAnsi="Cambria Math" w:cstheme="majorBidi"/>
+                <w:sz w:val="36"/>
+                <w:szCs w:val="36"/>
+              </w:rPr>
+              <m:t>S</m:t>
+            </m:r>
+          </m:e>
+          <m:sup>
+            <m:r>
+              <w:rPr>
+                <w:rFonts w:ascii="Cambria Math" w:hAnsi="Cambria Math" w:cstheme="majorBidi"/>
+                <w:sz w:val="36"/>
+                <w:szCs w:val="36"/>
+              </w:rPr>
+              <m:t>4</m:t>
+            </m:r>
+          </m:sup>
+        </m:sSup>
+        <m:r>
+          <w:rPr>
+            <w:rFonts w:ascii="Cambria Math" w:hAnsi="Cambria Math" w:cstheme="majorBidi"/>
+            <w:sz w:val="36"/>
+            <w:szCs w:val="36"/>
+          </w:rPr>
+          <m:t>+</m:t>
+        </m:r>
+        <m:d>
+          <m:dPr>
+            <m:ctrlPr>
+              <w:rPr>
+                <w:rFonts w:ascii="Cambria Math" w:hAnsi="Cambria Math" w:cstheme="majorBidi"/>
+                <w:i/>
+                <w:sz w:val="36"/>
+                <w:szCs w:val="36"/>
+              </w:rPr>
+            </m:ctrlPr>
+          </m:dPr>
+          <m:e>
+            <m:r>
+              <w:rPr>
+                <w:rFonts w:ascii="Cambria Math" w:hAnsi="Cambria Math" w:cstheme="majorBidi"/>
+                <w:sz w:val="36"/>
+                <w:szCs w:val="36"/>
+              </w:rPr>
+              <m:t>2*</m:t>
+            </m:r>
+            <m:sSup>
+              <m:sSupPr>
+                <m:ctrlPr>
+                  <w:rPr>
+                    <w:rFonts w:ascii="Cambria Math" w:hAnsi="Cambria Math" w:cstheme="majorBidi"/>
+                    <w:i/>
+                    <w:sz w:val="36"/>
+                    <w:szCs w:val="36"/>
+                  </w:rPr>
+                </m:ctrlPr>
+              </m:sSupPr>
+              <m:e>
+                <m:r>
+                  <w:rPr>
+                    <w:rFonts w:ascii="Cambria Math" w:hAnsi="Cambria Math" w:cstheme="majorBidi"/>
+                    <w:sz w:val="36"/>
+                    <w:szCs w:val="36"/>
+                  </w:rPr>
+                  <m:t>10</m:t>
+                </m:r>
+              </m:e>
+              <m:sup>
+                <m:r>
+                  <w:rPr>
+                    <w:rFonts w:ascii="Cambria Math" w:hAnsi="Cambria Math" w:cstheme="majorBidi"/>
+                    <w:sz w:val="36"/>
+                    <w:szCs w:val="36"/>
+                  </w:rPr>
+                  <m:t>4</m:t>
+                </m:r>
+              </m:sup>
+            </m:sSup>
+          </m:e>
+        </m:d>
+        <m:sSup>
+          <m:sSupPr>
+            <m:ctrlPr>
+              <w:rPr>
+                <w:rFonts w:ascii="Cambria Math" w:hAnsi="Cambria Math" w:cstheme="majorBidi"/>
+                <w:i/>
+                <w:sz w:val="36"/>
+                <w:szCs w:val="36"/>
+              </w:rPr>
+            </m:ctrlPr>
+          </m:sSupPr>
+          <m:e>
+            <m:r>
+              <w:rPr>
+                <w:rFonts w:ascii="Cambria Math" w:hAnsi="Cambria Math" w:cstheme="majorBidi"/>
+                <w:sz w:val="36"/>
+                <w:szCs w:val="36"/>
+              </w:rPr>
+              <m:t>S</m:t>
+            </m:r>
+          </m:e>
+          <m:sup>
+            <m:r>
+              <w:rPr>
+                <w:rFonts w:ascii="Cambria Math" w:hAnsi="Cambria Math" w:cstheme="majorBidi"/>
+                <w:sz w:val="36"/>
+                <w:szCs w:val="36"/>
+              </w:rPr>
+              <m:t>3</m:t>
+            </m:r>
+          </m:sup>
+        </m:sSup>
+        <m:r>
+          <w:rPr>
+            <w:rFonts w:ascii="Cambria Math" w:hAnsi="Cambria Math" w:cstheme="majorBidi"/>
+            <w:sz w:val="36"/>
+            <w:szCs w:val="36"/>
+          </w:rPr>
+          <m:t>+</m:t>
+        </m:r>
+        <m:d>
+          <m:dPr>
+            <m:ctrlPr>
+              <w:rPr>
+                <w:rFonts w:ascii="Cambria Math" w:hAnsi="Cambria Math" w:cstheme="majorBidi"/>
+                <w:i/>
+                <w:sz w:val="36"/>
+                <w:szCs w:val="36"/>
+              </w:rPr>
+            </m:ctrlPr>
+          </m:dPr>
+          <m:e>
+            <m:r>
+              <w:rPr>
+                <w:rFonts w:ascii="Cambria Math" w:hAnsi="Cambria Math" w:cstheme="majorBidi"/>
+                <w:sz w:val="36"/>
+                <w:szCs w:val="36"/>
+              </w:rPr>
+              <m:t>21000</m:t>
+            </m:r>
+          </m:e>
+        </m:d>
+        <m:sSup>
+          <m:sSupPr>
+            <m:ctrlPr>
+              <w:rPr>
+                <w:rFonts w:ascii="Cambria Math" w:hAnsi="Cambria Math" w:cstheme="majorBidi"/>
+                <w:i/>
+                <w:sz w:val="36"/>
+                <w:szCs w:val="36"/>
+              </w:rPr>
+            </m:ctrlPr>
+          </m:sSupPr>
+          <m:e>
+            <m:r>
+              <w:rPr>
+                <w:rFonts w:ascii="Cambria Math" w:hAnsi="Cambria Math" w:cstheme="majorBidi"/>
+                <w:sz w:val="36"/>
+                <w:szCs w:val="36"/>
+              </w:rPr>
+              <m:t>S</m:t>
+            </m:r>
+          </m:e>
+          <m:sup>
+            <m:r>
+              <w:rPr>
+                <w:rFonts w:ascii="Cambria Math" w:hAnsi="Cambria Math" w:cstheme="majorBidi"/>
+                <w:sz w:val="36"/>
+                <w:szCs w:val="36"/>
+              </w:rPr>
+              <m:t>2</m:t>
+            </m:r>
+          </m:sup>
+        </m:sSup>
+        <m:r>
+          <w:rPr>
+            <w:rFonts w:ascii="Cambria Math" w:hAnsi="Cambria Math" w:cstheme="majorBidi"/>
+            <w:sz w:val="36"/>
+            <w:szCs w:val="36"/>
+          </w:rPr>
+          <m:t>+</m:t>
+        </m:r>
+        <m:d>
+          <m:dPr>
+            <m:ctrlPr>
+              <w:rPr>
+                <w:rFonts w:ascii="Cambria Math" w:hAnsi="Cambria Math" w:cstheme="majorBidi"/>
+                <w:i/>
+                <w:sz w:val="36"/>
+                <w:szCs w:val="36"/>
+              </w:rPr>
+            </m:ctrlPr>
+          </m:dPr>
+          <m:e>
+            <m:r>
+              <w:rPr>
+                <w:rFonts w:ascii="Cambria Math" w:hAnsi="Cambria Math" w:cstheme="majorBidi"/>
+                <w:sz w:val="36"/>
+                <w:szCs w:val="36"/>
+              </w:rPr>
+              <m:t>11000</m:t>
+            </m:r>
+          </m:e>
+        </m:d>
+        <m:r>
+          <w:rPr>
+            <w:rFonts w:ascii="Cambria Math" w:hAnsi="Cambria Math" w:cstheme="majorBidi"/>
+            <w:sz w:val="36"/>
+            <w:szCs w:val="36"/>
+          </w:rPr>
+          <m:t>S+</m:t>
+        </m:r>
+        <m:r>
+          <w:rPr>
+            <w:rFonts w:ascii="Cambria Math" w:hAnsi="Cambria Math" w:cstheme="majorBidi"/>
+            <w:sz w:val="36"/>
+            <w:szCs w:val="36"/>
+          </w:rPr>
+          <m:t>3025</m:t>
+        </m:r>
+      </m:oMath>
+      <w:r>
+        <w:rPr>
+          <w:rFonts w:asciiTheme="majorBidi" w:hAnsiTheme="majorBidi" w:cstheme="majorBidi"/>
+          <w:sz w:val="36"/>
+          <w:szCs w:val="36"/>
+        </w:rPr>
+        <w:t xml:space="preserve"> </w:t>
+      </w:r>
+    </w:p>
+    <w:p>
+      <w:pPr>
+        <w:spacing w:line="276" w:lineRule="auto"/>
+        <w:ind w:firstLine="0"/>
+        <w:jc w:val="both"/>
+        <w:rPr>
+          <w:rFonts w:asciiTheme="majorBidi" w:hAnsiTheme="majorBidi" w:cstheme="majorBidi"/>
+          <w:sz w:val="36"/>
+          <w:szCs w:val="36"/>
+        </w:rPr>
+      </w:pPr>
+    </w:p>
+    <w:tbl>
+      <w:tblPr>
+        <w:tblStyle w:val="TableGrid"/>
+        <w:tblW w:w="0" w:type="auto"/>
+        <w:tblLook w:val="04A0" w:firstRow="1" w:lastRow="0" w:firstColumn="1" w:lastColumn="0" w:noHBand="0" w:noVBand="1"/>
+      </w:tblPr>
+      <w:tblGrid>
+        <w:gridCol w:w="2337"/>
+        <w:gridCol w:w="2337"/>
+        <w:gridCol w:w="2338"/>
+        <w:gridCol w:w="2338"/>
+      </w:tblGrid>
+      <w:tr>
+        <w:tc>
+          <w:tcPr>
+            <w:tcW w:w="2337" w:type="dxa"/>
+          </w:tcPr>
+          <w:p>
+            <w:pPr>
+              <w:ind w:firstLine="0"/>
+              <w:rPr>
+                <w:rFonts w:asciiTheme="majorBidi" w:hAnsiTheme="majorBidi" w:cstheme="majorBidi"/>
+              </w:rPr>
+            </w:pPr>
+            <m:oMathPara>
+              <m:oMath>
+                <m:sSup>
+                  <m:sSupPr>
+                    <m:ctrlPr>
+                      <w:rPr>
+                        <w:rFonts w:ascii="Cambria Math" w:hAnsi="Cambria Math" w:cstheme="majorBidi"/>
+                        <w:i/>
+                        <w:sz w:val="36"/>
+                        <w:szCs w:val="36"/>
+                      </w:rPr>
+                    </m:ctrlPr>
+                  </m:sSupPr>
+                  <m:e>
+                    <m:r>
+                      <w:rPr>
+                        <w:rFonts w:ascii="Cambria Math" w:hAnsi="Cambria Math" w:cstheme="majorBidi"/>
+                        <w:sz w:val="36"/>
+                        <w:szCs w:val="36"/>
+                      </w:rPr>
+                      <m:t>S</m:t>
+                    </m:r>
+                  </m:e>
+                  <m:sup>
+                    <m:r>
+                      <w:rPr>
+                        <w:rFonts w:ascii="Cambria Math" w:hAnsi="Cambria Math" w:cstheme="majorBidi"/>
+                        <w:sz w:val="36"/>
+                        <w:szCs w:val="36"/>
+                      </w:rPr>
+                      <m:t>4</m:t>
+                    </m:r>
+                  </m:sup>
+                </m:sSup>
+              </m:oMath>
+            </m:oMathPara>
+          </w:p>
+        </w:tc>
+        <w:tc>
+          <w:tcPr>
+            <w:tcW w:w="2337" w:type="dxa"/>
+          </w:tcPr>
+          <w:p>
+            <w:pPr>
+              <w:ind w:firstLine="0"/>
+              <w:rPr>
+                <w:rFonts w:asciiTheme="majorBidi" w:hAnsiTheme="majorBidi" w:cstheme="majorBidi"/>
+              </w:rPr>
+            </w:pPr>
+            <m:oMathPara>
+              <m:oMath>
+                <m:sSup>
+                  <m:sSupPr>
+                    <m:ctrlPr>
+                      <w:rPr>
+                        <w:rFonts w:ascii="Cambria Math" w:hAnsi="Cambria Math" w:cstheme="majorBidi"/>
+                        <w:i/>
+                        <w:sz w:val="36"/>
+                        <w:szCs w:val="36"/>
+                      </w:rPr>
+                    </m:ctrlPr>
+                  </m:sSupPr>
+                  <m:e>
+                    <m:r>
+                      <w:rPr>
+                        <w:rFonts w:ascii="Cambria Math" w:hAnsi="Cambria Math" w:cstheme="majorBidi"/>
+                        <w:sz w:val="36"/>
+                        <w:szCs w:val="36"/>
+                      </w:rPr>
+                      <m:t>10</m:t>
+                    </m:r>
+                  </m:e>
+                  <m:sup>
+                    <m:r>
+                      <w:rPr>
+                        <w:rFonts w:ascii="Cambria Math" w:hAnsi="Cambria Math" w:cstheme="majorBidi"/>
+                        <w:sz w:val="36"/>
+                        <w:szCs w:val="36"/>
+                      </w:rPr>
+                      <m:t>4</m:t>
+                    </m:r>
+                  </m:sup>
+                </m:sSup>
+              </m:oMath>
+            </m:oMathPara>
+          </w:p>
+        </w:tc>
+        <w:tc>
+          <w:tcPr>
+            <w:tcW w:w="2338" w:type="dxa"/>
+          </w:tcPr>
+          <w:p>
+            <w:pPr>
+              <w:ind w:firstLine="0"/>
+              <w:rPr>
+                <w:rFonts w:asciiTheme="majorBidi" w:hAnsiTheme="majorBidi" w:cstheme="majorBidi"/>
+              </w:rPr>
+            </w:pPr>
+            <m:oMathPara>
+              <m:oMath>
+                <m:r>
+                  <w:rPr>
+                    <w:rFonts w:ascii="Cambria Math" w:hAnsi="Cambria Math" w:cstheme="majorBidi"/>
+                    <w:sz w:val="36"/>
+                    <w:szCs w:val="36"/>
+                  </w:rPr>
+                  <m:t>21000</m:t>
+                </m:r>
+              </m:oMath>
+            </m:oMathPara>
+          </w:p>
+        </w:tc>
+        <w:tc>
+          <w:tcPr>
+            <w:tcW w:w="2338" w:type="dxa"/>
+          </w:tcPr>
+          <w:p>
+            <w:pPr>
+              <w:ind w:firstLine="0"/>
+              <w:rPr>
+                <w:rFonts w:asciiTheme="majorBidi" w:hAnsiTheme="majorBidi" w:cstheme="majorBidi"/>
+              </w:rPr>
+            </w:pPr>
+            <m:oMathPara>
+              <m:oMath>
+                <m:r>
+                  <w:rPr>
+                    <w:rFonts w:ascii="Cambria Math" w:hAnsi="Cambria Math" w:cstheme="majorBidi"/>
+                    <w:sz w:val="36"/>
+                    <w:szCs w:val="36"/>
+                  </w:rPr>
+                  <m:t>3025</m:t>
+                </m:r>
+              </m:oMath>
+            </m:oMathPara>
+          </w:p>
+        </w:tc>
+      </w:tr>
+      <w:tr>
+        <w:tc>
+          <w:tcPr>
+            <w:tcW w:w="2337" w:type="dxa"/>
+          </w:tcPr>
+          <w:p>
+            <w:pPr>
+              <w:ind w:firstLine="0"/>
+              <w:rPr>
+                <w:rFonts w:asciiTheme="majorBidi" w:hAnsiTheme="majorBidi" w:cstheme="majorBidi"/>
+              </w:rPr>
+            </w:pPr>
+            <m:oMathPara>
+              <m:oMath>
+                <m:sSup>
+                  <m:sSupPr>
+                    <m:ctrlPr>
+                      <w:rPr>
+                        <w:rFonts w:ascii="Cambria Math" w:hAnsi="Cambria Math" w:cstheme="majorBidi"/>
+                        <w:i/>
+                        <w:sz w:val="36"/>
+                        <w:szCs w:val="36"/>
+                      </w:rPr>
+                    </m:ctrlPr>
+                  </m:sSupPr>
+                  <m:e>
+                    <m:r>
+                      <w:rPr>
+                        <w:rFonts w:ascii="Cambria Math" w:hAnsi="Cambria Math" w:cstheme="majorBidi"/>
+                        <w:sz w:val="36"/>
+                        <w:szCs w:val="36"/>
+                      </w:rPr>
+                      <m:t>S</m:t>
+                    </m:r>
+                  </m:e>
+                  <m:sup>
+                    <m:r>
+                      <w:rPr>
+                        <w:rFonts w:ascii="Cambria Math" w:hAnsi="Cambria Math" w:cstheme="majorBidi"/>
+                        <w:sz w:val="36"/>
+                        <w:szCs w:val="36"/>
+                      </w:rPr>
+                      <m:t>3</m:t>
+                    </m:r>
+                  </m:sup>
+                </m:sSup>
+              </m:oMath>
+            </m:oMathPara>
+          </w:p>
+        </w:tc>
+        <w:tc>
+          <w:tcPr>
+            <w:tcW w:w="2337" w:type="dxa"/>
+          </w:tcPr>
+          <w:p>
+            <w:pPr>
+              <w:ind w:firstLine="0"/>
+              <w:rPr>
+                <w:rFonts w:asciiTheme="majorBidi" w:hAnsiTheme="majorBidi" w:cstheme="majorBidi"/>
+              </w:rPr>
+            </w:pPr>
+            <m:oMathPara>
+              <m:oMath>
+                <m:r>
+                  <w:rPr>
+                    <w:rFonts w:ascii="Cambria Math" w:hAnsi="Cambria Math" w:cstheme="majorBidi"/>
+                    <w:sz w:val="36"/>
+                    <w:szCs w:val="36"/>
+                  </w:rPr>
+                  <m:t>2*</m:t>
+                </m:r>
+                <m:sSup>
+                  <m:sSupPr>
+                    <m:ctrlPr>
+                      <w:rPr>
+                        <w:rFonts w:ascii="Cambria Math" w:hAnsi="Cambria Math" w:cstheme="majorBidi"/>
+                        <w:i/>
+                        <w:sz w:val="36"/>
+                        <w:szCs w:val="36"/>
+                      </w:rPr>
+                    </m:ctrlPr>
+                  </m:sSupPr>
+                  <m:e>
+                    <m:r>
+                      <w:rPr>
+                        <w:rFonts w:ascii="Cambria Math" w:hAnsi="Cambria Math" w:cstheme="majorBidi"/>
+                        <w:sz w:val="36"/>
+                        <w:szCs w:val="36"/>
+                      </w:rPr>
+                      <m:t>10</m:t>
+                    </m:r>
+                  </m:e>
+                  <m:sup>
+                    <m:r>
+                      <w:rPr>
+                        <w:rFonts w:ascii="Cambria Math" w:hAnsi="Cambria Math" w:cstheme="majorBidi"/>
+                        <w:sz w:val="36"/>
+                        <w:szCs w:val="36"/>
+                      </w:rPr>
+                      <m:t>4</m:t>
+                    </m:r>
+                  </m:sup>
+                </m:sSup>
+              </m:oMath>
+            </m:oMathPara>
+          </w:p>
+        </w:tc>
+        <w:tc>
+          <w:tcPr>
+            <w:tcW w:w="2338" w:type="dxa"/>
+          </w:tcPr>
+          <w:p>
+            <w:pPr>
+              <w:ind w:firstLine="0"/>
+              <w:rPr>
+                <w:rFonts w:asciiTheme="majorBidi" w:hAnsiTheme="majorBidi" w:cstheme="majorBidi"/>
+              </w:rPr>
+            </w:pPr>
+            <m:oMathPara>
+              <m:oMath>
+                <m:r>
+                  <w:rPr>
+                    <w:rFonts w:ascii="Cambria Math" w:hAnsi="Cambria Math" w:cstheme="majorBidi"/>
+                    <w:sz w:val="36"/>
+                    <w:szCs w:val="36"/>
+                  </w:rPr>
+                  <m:t>11000</m:t>
+                </m:r>
+              </m:oMath>
+            </m:oMathPara>
+          </w:p>
+        </w:tc>
+        <w:tc>
+          <w:tcPr>
+            <w:tcW w:w="2338" w:type="dxa"/>
+          </w:tcPr>
+          <w:p>
+            <w:pPr>
+              <w:ind w:firstLine="0"/>
+              <w:rPr>
+                <w:rFonts w:asciiTheme="majorBidi" w:hAnsiTheme="majorBidi" w:cstheme="majorBidi"/>
+              </w:rPr>
+            </w:pPr>
+          </w:p>
+        </w:tc>
+      </w:tr>
+      <w:tr>
+        <w:tc>
+          <w:tcPr>
+            <w:tcW w:w="2337" w:type="dxa"/>
+          </w:tcPr>
+          <w:p>
+            <w:pPr>
+              <w:ind w:firstLine="0"/>
+              <w:rPr>
+                <w:rFonts w:asciiTheme="majorBidi" w:hAnsiTheme="majorBidi" w:cstheme="majorBidi"/>
+              </w:rPr>
+            </w:pPr>
+            <m:oMathPara>
+              <m:oMath>
+                <m:sSup>
+                  <m:sSupPr>
+                    <m:ctrlPr>
+                      <w:rPr>
+                        <w:rFonts w:ascii="Cambria Math" w:hAnsi="Cambria Math" w:cstheme="majorBidi"/>
+                        <w:i/>
+                        <w:sz w:val="36"/>
+                        <w:szCs w:val="36"/>
+                      </w:rPr>
+                    </m:ctrlPr>
+                  </m:sSupPr>
+                  <m:e>
+                    <m:r>
+                      <w:rPr>
+                        <w:rFonts w:ascii="Cambria Math" w:hAnsi="Cambria Math" w:cstheme="majorBidi"/>
+                        <w:sz w:val="36"/>
+                        <w:szCs w:val="36"/>
+                      </w:rPr>
+                      <m:t>S</m:t>
+                    </m:r>
+                  </m:e>
+                  <m:sup>
+                    <m:r>
+                      <w:rPr>
+                        <w:rFonts w:ascii="Cambria Math" w:hAnsi="Cambria Math" w:cstheme="majorBidi"/>
+                        <w:sz w:val="36"/>
+                        <w:szCs w:val="36"/>
+                      </w:rPr>
+                      <m:t>2</m:t>
+                    </m:r>
+                  </m:sup>
+                </m:sSup>
+              </m:oMath>
+            </m:oMathPara>
+          </w:p>
+        </w:tc>
+        <w:tc>
+          <w:tcPr>
+            <w:tcW w:w="2337" w:type="dxa"/>
+          </w:tcPr>
+          <w:p>
+            <w:pPr>
+              <w:ind w:firstLine="0"/>
+              <w:rPr>
+                <w:rFonts w:asciiTheme="majorBidi" w:hAnsiTheme="majorBidi" w:cstheme="majorBidi"/>
+              </w:rPr>
+            </w:pPr>
+            <m:oMathPara>
+              <m:oMath>
+                <m:r>
+                  <w:rPr>
+                    <w:rFonts w:ascii="Cambria Math" w:hAnsi="Cambria Math" w:cstheme="majorBidi"/>
+                    <w:sz w:val="36"/>
+                    <w:szCs w:val="36"/>
+                  </w:rPr>
+                  <m:t>15500</m:t>
+                </m:r>
+              </m:oMath>
+            </m:oMathPara>
+          </w:p>
+        </w:tc>
+        <w:tc>
+          <w:tcPr>
+            <w:tcW w:w="2338" w:type="dxa"/>
+          </w:tcPr>
+          <w:p>
+            <w:pPr>
+              <w:ind w:firstLine="0"/>
+              <w:rPr>
+                <w:rFonts w:asciiTheme="majorBidi" w:hAnsiTheme="majorBidi" w:cstheme="majorBidi"/>
+              </w:rPr>
+            </w:pPr>
+            <m:oMathPara>
+              <m:oMath>
+                <m:r>
+                  <w:rPr>
+                    <w:rFonts w:ascii="Cambria Math" w:hAnsi="Cambria Math" w:cstheme="majorBidi"/>
+                    <w:sz w:val="36"/>
+                    <w:szCs w:val="36"/>
+                  </w:rPr>
+                  <m:t>3025</m:t>
+                </m:r>
+              </m:oMath>
+            </m:oMathPara>
+          </w:p>
+        </w:tc>
+        <w:tc>
+          <w:tcPr>
+            <w:tcW w:w="2338" w:type="dxa"/>
+          </w:tcPr>
+          <w:p>
+            <w:pPr>
+              <w:ind w:firstLine="0"/>
+              <w:rPr>
+                <w:rFonts w:asciiTheme="majorBidi" w:hAnsiTheme="majorBidi" w:cstheme="majorBidi"/>
+              </w:rPr>
+            </w:pPr>
+          </w:p>
+        </w:tc>
+      </w:tr>
+      <w:tr>
+        <w:tc>
+          <w:tcPr>
+            <w:tcW w:w="2337" w:type="dxa"/>
+          </w:tcPr>
+          <w:p>
+            <w:pPr>
+              <w:ind w:firstLine="0"/>
+              <w:rPr>
+                <w:rFonts w:asciiTheme="majorBidi" w:hAnsiTheme="majorBidi" w:cstheme="majorBidi"/>
+              </w:rPr>
+            </w:pPr>
+            <m:oMathPara>
+              <m:oMath>
+                <m:sSup>
+                  <m:sSupPr>
+                    <m:ctrlPr>
+                      <w:rPr>
+                        <w:rFonts w:ascii="Cambria Math" w:hAnsi="Cambria Math" w:cstheme="majorBidi"/>
+                        <w:i/>
+                        <w:sz w:val="36"/>
+                        <w:szCs w:val="36"/>
+                      </w:rPr>
+                    </m:ctrlPr>
+                  </m:sSupPr>
+                  <m:e>
+                    <m:r>
+                      <w:rPr>
+                        <w:rFonts w:ascii="Cambria Math" w:hAnsi="Cambria Math" w:cstheme="majorBidi"/>
+                        <w:sz w:val="36"/>
+                        <w:szCs w:val="36"/>
+                      </w:rPr>
+                      <m:t>S</m:t>
+                    </m:r>
+                  </m:e>
+                  <m:sup>
+                    <m:r>
+                      <w:rPr>
+                        <w:rFonts w:ascii="Cambria Math" w:hAnsi="Cambria Math" w:cstheme="majorBidi"/>
+                        <w:sz w:val="36"/>
+                        <w:szCs w:val="36"/>
+                      </w:rPr>
+                      <m:t>1</m:t>
+                    </m:r>
+                  </m:sup>
+                </m:sSup>
+              </m:oMath>
+            </m:oMathPara>
+          </w:p>
+        </w:tc>
+        <w:tc>
+          <w:tcPr>
+            <w:tcW w:w="2337" w:type="dxa"/>
+          </w:tcPr>
+          <w:p>
+            <w:pPr>
+              <w:ind w:firstLine="0"/>
+              <w:rPr>
+                <w:rFonts w:asciiTheme="majorBidi" w:hAnsiTheme="majorBidi" w:cstheme="majorBidi"/>
+              </w:rPr>
+            </w:pPr>
+            <m:oMathPara>
+              <m:oMath>
+                <m:r>
+                  <w:rPr>
+                    <w:rFonts w:ascii="Cambria Math" w:hAnsi="Cambria Math" w:cstheme="majorBidi"/>
+                    <w:sz w:val="36"/>
+                    <w:szCs w:val="36"/>
+                  </w:rPr>
+                  <m:t>7096.78</m:t>
+                </m:r>
+              </m:oMath>
+            </m:oMathPara>
+          </w:p>
+        </w:tc>
+        <w:tc>
+          <w:tcPr>
+            <w:tcW w:w="2338" w:type="dxa"/>
+          </w:tcPr>
+          <w:p>
+            <w:pPr>
+              <w:ind w:firstLine="0"/>
+              <w:rPr>
+                <w:rFonts w:asciiTheme="majorBidi" w:hAnsiTheme="majorBidi" w:cstheme="majorBidi"/>
+              </w:rPr>
+            </w:pPr>
+          </w:p>
+        </w:tc>
+        <w:tc>
+          <w:tcPr>
+            <w:tcW w:w="2338" w:type="dxa"/>
+          </w:tcPr>
+          <w:p>
+            <w:pPr>
+              <w:ind w:firstLine="0"/>
+              <w:rPr>
+                <w:rFonts w:asciiTheme="majorBidi" w:hAnsiTheme="majorBidi" w:cstheme="majorBidi"/>
+              </w:rPr>
+            </w:pPr>
+          </w:p>
+        </w:tc>
+      </w:tr>
+      <w:tr>
+        <w:tc>
+          <w:tcPr>
+            <w:tcW w:w="2337" w:type="dxa"/>
+          </w:tcPr>
+          <w:p>
+            <w:pPr>
+              <w:ind w:firstLine="0"/>
+              <w:rPr>
+                <w:rFonts w:asciiTheme="majorBidi" w:hAnsiTheme="majorBidi" w:cstheme="majorBidi"/>
+              </w:rPr>
+            </w:pPr>
+            <m:oMathPara>
+              <m:oMath>
+                <m:sSup>
+                  <m:sSupPr>
+                    <m:ctrlPr>
+                      <w:rPr>
+                        <w:rFonts w:ascii="Cambria Math" w:hAnsi="Cambria Math" w:cstheme="majorBidi"/>
+                        <w:i/>
+                        <w:sz w:val="36"/>
+                        <w:szCs w:val="36"/>
+                      </w:rPr>
+                    </m:ctrlPr>
+                  </m:sSupPr>
+                  <m:e>
+                    <m:r>
+                      <w:rPr>
+                        <w:rFonts w:ascii="Cambria Math" w:hAnsi="Cambria Math" w:cstheme="majorBidi"/>
+                        <w:sz w:val="36"/>
+                        <w:szCs w:val="36"/>
+                      </w:rPr>
+                      <m:t>S</m:t>
+                    </m:r>
+                  </m:e>
+                  <m:sup>
+                    <m:r>
+                      <w:rPr>
+                        <w:rFonts w:ascii="Cambria Math" w:hAnsi="Cambria Math" w:cstheme="majorBidi"/>
+                        <w:sz w:val="36"/>
+                        <w:szCs w:val="36"/>
+                      </w:rPr>
+                      <m:t>0</m:t>
+                    </m:r>
+                  </m:sup>
+                </m:sSup>
+              </m:oMath>
+            </m:oMathPara>
+          </w:p>
+        </w:tc>
+        <w:tc>
+          <w:tcPr>
+            <w:tcW w:w="2337" w:type="dxa"/>
+          </w:tcPr>
+          <w:p>
+            <w:pPr>
+              <w:ind w:firstLine="0"/>
+              <w:rPr>
+                <w:rFonts w:asciiTheme="majorBidi" w:hAnsiTheme="majorBidi" w:cstheme="majorBidi"/>
+              </w:rPr>
+            </w:pPr>
+            <m:oMathPara>
+              <m:oMath>
+                <m:r>
+                  <w:rPr>
+                    <w:rFonts w:ascii="Cambria Math" w:hAnsi="Cambria Math" w:cstheme="majorBidi"/>
+                    <w:sz w:val="36"/>
+                    <w:szCs w:val="36"/>
+                  </w:rPr>
+                  <m:t>3025</m:t>
+                </m:r>
+              </m:oMath>
+            </m:oMathPara>
+          </w:p>
+        </w:tc>
+        <w:tc>
+          <w:tcPr>
+            <w:tcW w:w="2338" w:type="dxa"/>
+          </w:tcPr>
+          <w:p>
+            <w:pPr>
+              <w:ind w:firstLine="0"/>
+              <w:rPr>
+                <w:rFonts w:asciiTheme="majorBidi" w:hAnsiTheme="majorBidi" w:cstheme="majorBidi"/>
+              </w:rPr>
+            </w:pPr>
+          </w:p>
+        </w:tc>
+        <w:tc>
+          <w:tcPr>
+            <w:tcW w:w="2338" w:type="dxa"/>
+          </w:tcPr>
+          <w:p>
+            <w:pPr>
+              <w:ind w:firstLine="0"/>
+              <w:rPr>
+                <w:rFonts w:asciiTheme="majorBidi" w:hAnsiTheme="majorBidi" w:cstheme="majorBidi"/>
+              </w:rPr>
+            </w:pPr>
+          </w:p>
+        </w:tc>
+      </w:tr>
+    </w:tbl>
+    <w:p>
+      <w:pPr>
+        <w:ind w:firstLine="0"/>
+        <w:rPr>
+          <w:rFonts w:asciiTheme="majorBidi" w:hAnsiTheme="majorBidi" w:cstheme="majorBidi"/>
+        </w:rPr>
+      </w:pPr>
+    </w:p>
+    <w:p>
+      <w:pPr>
+        <w:ind w:firstLine="0"/>
+        <w:rPr>
+          <w:rFonts w:asciiTheme="majorBidi" w:hAnsiTheme="majorBidi" w:cstheme="majorBidi"/>
+          <w:sz w:val="36"/>
+          <w:szCs w:val="36"/>
+        </w:rPr>
+      </w:pPr>
+      <m:oMathPara>
+        <m:oMath>
+          <m:f>
+            <m:fPr>
+              <m:ctrlPr>
+                <w:rPr>
+                  <w:rFonts w:ascii="Cambria Math" w:hAnsi="Cambria Math" w:cstheme="majorBidi"/>
+                  <w:i/>
+                  <w:sz w:val="36"/>
+                  <w:szCs w:val="36"/>
+                </w:rPr>
+              </m:ctrlPr>
+            </m:fPr>
+            <m:num>
+              <m:r>
+                <w:rPr>
+                  <w:rFonts w:ascii="Cambria Math" w:hAnsi="Cambria Math" w:cstheme="majorBidi"/>
+                  <w:sz w:val="36"/>
+                  <w:szCs w:val="36"/>
+                </w:rPr>
+                <m:t>2*</m:t>
+              </m:r>
+              <m:sSup>
+                <m:sSupPr>
+                  <m:ctrlPr>
+                    <w:rPr>
+                      <w:rFonts w:ascii="Cambria Math" w:hAnsi="Cambria Math" w:cstheme="majorBidi"/>
+                      <w:i/>
+                      <w:sz w:val="36"/>
+                      <w:szCs w:val="36"/>
+                    </w:rPr>
+                  </m:ctrlPr>
+                </m:sSupPr>
+                <m:e>
+                  <m:r>
+                    <w:rPr>
+                      <w:rFonts w:ascii="Cambria Math" w:hAnsi="Cambria Math" w:cstheme="majorBidi"/>
+                      <w:sz w:val="36"/>
+                      <w:szCs w:val="36"/>
+                    </w:rPr>
+                    <m:t>10</m:t>
+                  </m:r>
+                </m:e>
+                <m:sup>
+                  <m:r>
+                    <w:rPr>
+                      <w:rFonts w:ascii="Cambria Math" w:hAnsi="Cambria Math" w:cstheme="majorBidi"/>
+                      <w:sz w:val="36"/>
+                      <w:szCs w:val="36"/>
+                    </w:rPr>
+                    <m:t>4</m:t>
+                  </m:r>
+                </m:sup>
+              </m:sSup>
+              <m:r>
+                <w:rPr>
+                  <w:rFonts w:ascii="Cambria Math" w:hAnsi="Cambria Math" w:cstheme="majorBidi"/>
+                  <w:sz w:val="36"/>
+                  <w:szCs w:val="36"/>
+                </w:rPr>
+                <m:t>*21000-11000*</m:t>
+              </m:r>
+              <m:sSup>
+                <m:sSupPr>
+                  <m:ctrlPr>
+                    <w:rPr>
+                      <w:rFonts w:ascii="Cambria Math" w:hAnsi="Cambria Math" w:cstheme="majorBidi"/>
+                      <w:i/>
+                      <w:sz w:val="36"/>
+                      <w:szCs w:val="36"/>
+                    </w:rPr>
+                  </m:ctrlPr>
+                </m:sSupPr>
+                <m:e>
+                  <m:r>
+                    <w:rPr>
+                      <w:rFonts w:ascii="Cambria Math" w:hAnsi="Cambria Math" w:cstheme="majorBidi"/>
+                      <w:sz w:val="36"/>
+                      <w:szCs w:val="36"/>
+                    </w:rPr>
+                    <m:t>10</m:t>
+                  </m:r>
+                </m:e>
+                <m:sup>
+                  <m:r>
+                    <w:rPr>
+                      <w:rFonts w:ascii="Cambria Math" w:hAnsi="Cambria Math" w:cstheme="majorBidi"/>
+                      <w:sz w:val="36"/>
+                      <w:szCs w:val="36"/>
+                    </w:rPr>
+                    <m:t>4</m:t>
+                  </m:r>
+                </m:sup>
+              </m:sSup>
+            </m:num>
+            <m:den>
+              <m:d>
+                <m:dPr>
+                  <m:ctrlPr>
+                    <w:rPr>
+                      <w:rFonts w:ascii="Cambria Math" w:hAnsi="Cambria Math" w:cstheme="majorBidi"/>
+                      <w:i/>
+                      <w:sz w:val="36"/>
+                      <w:szCs w:val="36"/>
+                    </w:rPr>
+                  </m:ctrlPr>
+                </m:dPr>
+                <m:e>
+                  <m:r>
+                    <w:rPr>
+                      <w:rFonts w:ascii="Cambria Math" w:hAnsi="Cambria Math" w:cstheme="majorBidi"/>
+                      <w:sz w:val="36"/>
+                      <w:szCs w:val="36"/>
+                    </w:rPr>
+                    <m:t>2*</m:t>
+                  </m:r>
+                  <m:sSup>
+                    <m:sSupPr>
+                      <m:ctrlPr>
+                        <w:rPr>
+                          <w:rFonts w:ascii="Cambria Math" w:hAnsi="Cambria Math" w:cstheme="majorBidi"/>
+                          <w:i/>
+                          <w:sz w:val="36"/>
+                          <w:szCs w:val="36"/>
+                        </w:rPr>
+                      </m:ctrlPr>
+                    </m:sSupPr>
+                    <m:e>
+                      <m:r>
+                        <w:rPr>
+                          <w:rFonts w:ascii="Cambria Math" w:hAnsi="Cambria Math" w:cstheme="majorBidi"/>
+                          <w:sz w:val="36"/>
+                          <w:szCs w:val="36"/>
+                        </w:rPr>
+                        <m:t>10</m:t>
+                      </m:r>
+                    </m:e>
+                    <m:sup>
+                      <m:r>
+                        <w:rPr>
+                          <w:rFonts w:ascii="Cambria Math" w:hAnsi="Cambria Math" w:cstheme="majorBidi"/>
+                          <w:sz w:val="36"/>
+                          <w:szCs w:val="36"/>
+                        </w:rPr>
+                        <m:t>4</m:t>
+                      </m:r>
+                    </m:sup>
+                  </m:sSup>
+                </m:e>
+              </m:d>
+            </m:den>
+          </m:f>
+          <m:r>
+            <w:rPr>
+              <w:rFonts w:ascii="Cambria Math" w:hAnsi="Cambria Math" w:cstheme="majorBidi"/>
+              <w:sz w:val="36"/>
+              <w:szCs w:val="36"/>
+            </w:rPr>
+            <m:t>= 15500</m:t>
+          </m:r>
+        </m:oMath>
+      </m:oMathPara>
+    </w:p>
+    <w:p>
+      <w:pPr>
+        <w:ind w:firstLine="0"/>
+        <w:rPr>
+          <w:rFonts w:asciiTheme="majorBidi" w:hAnsiTheme="majorBidi" w:cstheme="majorBidi"/>
+        </w:rPr>
+      </w:pPr>
+      <m:oMathPara>
+        <m:oMath>
+          <m:f>
+            <m:fPr>
+              <m:ctrlPr>
+                <w:rPr>
+                  <w:rFonts w:ascii="Cambria Math" w:hAnsi="Cambria Math" w:cstheme="majorBidi"/>
+                  <w:i/>
+                  <w:sz w:val="36"/>
+                  <w:szCs w:val="36"/>
+                </w:rPr>
+              </m:ctrlPr>
+            </m:fPr>
+            <m:num>
+              <m:r>
+                <w:rPr>
+                  <w:rFonts w:ascii="Cambria Math" w:hAnsi="Cambria Math" w:cstheme="majorBidi"/>
+                  <w:sz w:val="36"/>
+                  <w:szCs w:val="36"/>
+                </w:rPr>
+                <m:t>2*</m:t>
+              </m:r>
+              <m:sSup>
+                <m:sSupPr>
+                  <m:ctrlPr>
+                    <w:rPr>
+                      <w:rFonts w:ascii="Cambria Math" w:hAnsi="Cambria Math" w:cstheme="majorBidi"/>
+                      <w:i/>
+                      <w:sz w:val="36"/>
+                      <w:szCs w:val="36"/>
+                    </w:rPr>
+                  </m:ctrlPr>
+                </m:sSupPr>
+                <m:e>
+                  <m:r>
+                    <w:rPr>
+                      <w:rFonts w:ascii="Cambria Math" w:hAnsi="Cambria Math" w:cstheme="majorBidi"/>
+                      <w:sz w:val="36"/>
+                      <w:szCs w:val="36"/>
+                    </w:rPr>
+                    <m:t>10</m:t>
+                  </m:r>
+                </m:e>
+                <m:sup>
+                  <m:r>
+                    <w:rPr>
+                      <w:rFonts w:ascii="Cambria Math" w:hAnsi="Cambria Math" w:cstheme="majorBidi"/>
+                      <w:sz w:val="36"/>
+                      <w:szCs w:val="36"/>
+                    </w:rPr>
+                    <m:t>4</m:t>
+                  </m:r>
+                </m:sup>
+              </m:sSup>
+              <m:r>
+                <w:rPr>
+                  <w:rFonts w:ascii="Cambria Math" w:hAnsi="Cambria Math" w:cstheme="majorBidi"/>
+                  <w:sz w:val="36"/>
+                  <w:szCs w:val="36"/>
+                </w:rPr>
+                <m:t>*</m:t>
+              </m:r>
+              <m:r>
+                <w:rPr>
+                  <w:rFonts w:ascii="Cambria Math" w:hAnsi="Cambria Math" w:cstheme="majorBidi"/>
+                  <w:sz w:val="36"/>
+                  <w:szCs w:val="36"/>
+                </w:rPr>
+                <m:t>3025</m:t>
+              </m:r>
+              <m:r>
+                <w:rPr>
+                  <w:rFonts w:ascii="Cambria Math" w:hAnsi="Cambria Math" w:cstheme="majorBidi"/>
+                  <w:sz w:val="36"/>
+                  <w:szCs w:val="36"/>
+                </w:rPr>
+                <m:t>-0*</m:t>
+              </m:r>
+              <m:sSup>
+                <m:sSupPr>
+                  <m:ctrlPr>
+                    <w:rPr>
+                      <w:rFonts w:ascii="Cambria Math" w:hAnsi="Cambria Math" w:cstheme="majorBidi"/>
+                      <w:i/>
+                      <w:sz w:val="36"/>
+                      <w:szCs w:val="36"/>
+                    </w:rPr>
+                  </m:ctrlPr>
+                </m:sSupPr>
+                <m:e>
+                  <m:r>
+                    <w:rPr>
+                      <w:rFonts w:ascii="Cambria Math" w:hAnsi="Cambria Math" w:cstheme="majorBidi"/>
+                      <w:sz w:val="36"/>
+                      <w:szCs w:val="36"/>
+                    </w:rPr>
+                    <m:t>10</m:t>
+                  </m:r>
+                </m:e>
+                <m:sup>
+                  <m:r>
+                    <w:rPr>
+                      <w:rFonts w:ascii="Cambria Math" w:hAnsi="Cambria Math" w:cstheme="majorBidi"/>
+                      <w:sz w:val="36"/>
+                      <w:szCs w:val="36"/>
+                    </w:rPr>
+                    <m:t>4</m:t>
+                  </m:r>
+                </m:sup>
+              </m:sSup>
+            </m:num>
+            <m:den>
+              <m:d>
+                <m:dPr>
+                  <m:ctrlPr>
+                    <w:rPr>
+                      <w:rFonts w:ascii="Cambria Math" w:hAnsi="Cambria Math" w:cstheme="majorBidi"/>
+                      <w:i/>
+                      <w:sz w:val="36"/>
+                      <w:szCs w:val="36"/>
+                    </w:rPr>
+                  </m:ctrlPr>
+                </m:dPr>
+                <m:e>
+                  <m:r>
+                    <w:rPr>
+                      <w:rFonts w:ascii="Cambria Math" w:hAnsi="Cambria Math" w:cstheme="majorBidi"/>
+                      <w:sz w:val="36"/>
+                      <w:szCs w:val="36"/>
+                    </w:rPr>
+                    <m:t>2*</m:t>
+                  </m:r>
+                  <m:sSup>
+                    <m:sSupPr>
+                      <m:ctrlPr>
+                        <w:rPr>
+                          <w:rFonts w:ascii="Cambria Math" w:hAnsi="Cambria Math" w:cstheme="majorBidi"/>
+                          <w:i/>
+                          <w:sz w:val="36"/>
+                          <w:szCs w:val="36"/>
+                        </w:rPr>
+                      </m:ctrlPr>
+                    </m:sSupPr>
+                    <m:e>
+                      <m:r>
+                        <w:rPr>
+                          <w:rFonts w:ascii="Cambria Math" w:hAnsi="Cambria Math" w:cstheme="majorBidi"/>
+                          <w:sz w:val="36"/>
+                          <w:szCs w:val="36"/>
+                        </w:rPr>
+                        <m:t>10</m:t>
+                      </m:r>
+                    </m:e>
+                    <m:sup>
+                      <m:r>
+                        <w:rPr>
+                          <w:rFonts w:ascii="Cambria Math" w:hAnsi="Cambria Math" w:cstheme="majorBidi"/>
+                          <w:sz w:val="36"/>
+                          <w:szCs w:val="36"/>
+                        </w:rPr>
+                        <m:t>4</m:t>
+                      </m:r>
+                    </m:sup>
+                  </m:sSup>
+                </m:e>
+              </m:d>
+            </m:den>
+          </m:f>
+          <m:r>
+            <w:rPr>
+              <w:rFonts w:ascii="Cambria Math" w:hAnsi="Cambria Math" w:cstheme="majorBidi"/>
+              <w:sz w:val="36"/>
+              <w:szCs w:val="36"/>
+            </w:rPr>
+            <m:t xml:space="preserve">= </m:t>
+          </m:r>
+          <m:r>
+            <w:rPr>
+              <w:rFonts w:ascii="Cambria Math" w:hAnsi="Cambria Math" w:cstheme="majorBidi"/>
+              <w:sz w:val="36"/>
+              <w:szCs w:val="36"/>
+            </w:rPr>
+            <m:t>3025</m:t>
+          </m:r>
+        </m:oMath>
+      </m:oMathPara>
+    </w:p>
+    <w:p>
+      <w:pPr>
+        <w:ind w:firstLine="0"/>
+        <w:rPr>
+          <w:rFonts w:asciiTheme="majorBidi" w:hAnsiTheme="majorBidi" w:cstheme="majorBidi"/>
+          <w:sz w:val="36"/>
+          <w:szCs w:val="36"/>
+        </w:rPr>
+      </w:pPr>
+      <m:oMathPara>
+        <m:oMath>
+          <m:f>
+            <m:fPr>
+              <m:ctrlPr>
+                <w:rPr>
+                  <w:rFonts w:ascii="Cambria Math" w:hAnsi="Cambria Math" w:cstheme="majorBidi"/>
+                  <w:i/>
+                  <w:sz w:val="36"/>
+                  <w:szCs w:val="36"/>
+                </w:rPr>
+              </m:ctrlPr>
+            </m:fPr>
+            <m:num>
+              <m:r>
+                <w:rPr>
+                  <w:rFonts w:ascii="Cambria Math" w:hAnsi="Cambria Math" w:cstheme="majorBidi"/>
+                  <w:sz w:val="36"/>
+                  <w:szCs w:val="36"/>
+                </w:rPr>
+                <m:t>15500*</m:t>
+              </m:r>
+              <m:r>
+                <w:rPr>
+                  <w:rFonts w:ascii="Cambria Math" w:hAnsi="Cambria Math" w:cstheme="majorBidi"/>
+                  <w:sz w:val="36"/>
+                  <w:szCs w:val="36"/>
+                </w:rPr>
+                <m:t>1</m:t>
+              </m:r>
+              <m:r>
+                <w:rPr>
+                  <w:rFonts w:ascii="Cambria Math" w:hAnsi="Cambria Math" w:cstheme="majorBidi"/>
+                  <w:sz w:val="36"/>
+                  <w:szCs w:val="36"/>
+                </w:rPr>
+                <m:t>1</m:t>
+              </m:r>
+              <m:r>
+                <w:rPr>
+                  <w:rFonts w:ascii="Cambria Math" w:hAnsi="Cambria Math" w:cstheme="majorBidi"/>
+                  <w:sz w:val="36"/>
+                  <w:szCs w:val="36"/>
+                </w:rPr>
+                <m:t>000-</m:t>
+              </m:r>
+              <m:r>
+                <w:rPr>
+                  <w:rFonts w:ascii="Cambria Math" w:hAnsi="Cambria Math" w:cstheme="majorBidi"/>
+                  <w:sz w:val="36"/>
+                  <w:szCs w:val="36"/>
+                </w:rPr>
+                <m:t>3025*2</m:t>
+              </m:r>
+              <m:r>
+                <w:rPr>
+                  <w:rFonts w:ascii="Cambria Math" w:hAnsi="Cambria Math" w:cstheme="majorBidi"/>
+                  <w:sz w:val="36"/>
+                  <w:szCs w:val="36"/>
+                </w:rPr>
+                <m:t>*</m:t>
+              </m:r>
+              <m:sSup>
+                <m:sSupPr>
+                  <m:ctrlPr>
+                    <w:rPr>
+                      <w:rFonts w:ascii="Cambria Math" w:hAnsi="Cambria Math" w:cstheme="majorBidi"/>
+                      <w:i/>
+                      <w:sz w:val="36"/>
+                      <w:szCs w:val="36"/>
+                    </w:rPr>
+                  </m:ctrlPr>
+                </m:sSupPr>
+                <m:e>
+                  <m:r>
+                    <w:rPr>
+                      <w:rFonts w:ascii="Cambria Math" w:hAnsi="Cambria Math" w:cstheme="majorBidi"/>
+                      <w:sz w:val="36"/>
+                      <w:szCs w:val="36"/>
+                    </w:rPr>
+                    <m:t>10</m:t>
+                  </m:r>
+                </m:e>
+                <m:sup>
+                  <m:r>
+                    <w:rPr>
+                      <w:rFonts w:ascii="Cambria Math" w:hAnsi="Cambria Math" w:cstheme="majorBidi"/>
+                      <w:sz w:val="36"/>
+                      <w:szCs w:val="36"/>
+                    </w:rPr>
+                    <m:t>4</m:t>
+                  </m:r>
+                </m:sup>
+              </m:sSup>
+            </m:num>
+            <m:den>
+              <m:r>
+                <w:rPr>
+                  <w:rFonts w:ascii="Cambria Math" w:hAnsi="Cambria Math" w:cstheme="majorBidi"/>
+                  <w:sz w:val="36"/>
+                  <w:szCs w:val="36"/>
+                </w:rPr>
+                <m:t>15500</m:t>
+              </m:r>
+            </m:den>
+          </m:f>
+          <m:r>
+            <w:rPr>
+              <w:rFonts w:ascii="Cambria Math" w:hAnsi="Cambria Math" w:cstheme="majorBidi"/>
+              <w:sz w:val="36"/>
+              <w:szCs w:val="36"/>
+            </w:rPr>
+            <m:t xml:space="preserve">= </m:t>
+          </m:r>
+          <m:r>
+            <w:rPr>
+              <w:rFonts w:ascii="Cambria Math" w:hAnsi="Cambria Math" w:cstheme="majorBidi"/>
+              <w:sz w:val="36"/>
+              <w:szCs w:val="36"/>
+            </w:rPr>
+            <m:t>7096.78</m:t>
+          </m:r>
+        </m:oMath>
+      </m:oMathPara>
+    </w:p>
+    <w:p>
+      <w:pPr>
+        <w:ind w:firstLine="0"/>
+        <w:rPr>
+          <w:rFonts w:asciiTheme="majorBidi" w:hAnsiTheme="majorBidi" w:cstheme="majorBidi"/>
+        </w:rPr>
+      </w:pPr>
+      <m:oMathPara>
+        <m:oMath>
+          <m:f>
+            <m:fPr>
+              <m:ctrlPr>
+                <w:rPr>
+                  <w:rFonts w:ascii="Cambria Math" w:hAnsi="Cambria Math" w:cstheme="majorBidi"/>
+                  <w:i/>
+                  <w:sz w:val="36"/>
+                  <w:szCs w:val="36"/>
+                </w:rPr>
+              </m:ctrlPr>
+            </m:fPr>
+            <m:num>
+              <m:r>
+                <w:rPr>
+                  <w:rFonts w:ascii="Cambria Math" w:hAnsi="Cambria Math" w:cstheme="majorBidi"/>
+                  <w:sz w:val="36"/>
+                  <w:szCs w:val="36"/>
+                </w:rPr>
+                <m:t>7096.78</m:t>
+              </m:r>
+              <m:r>
+                <w:rPr>
+                  <w:rFonts w:ascii="Cambria Math" w:hAnsi="Cambria Math" w:cstheme="majorBidi"/>
+                  <w:sz w:val="36"/>
+                  <w:szCs w:val="36"/>
+                </w:rPr>
+                <m:t>*3025-0*</m:t>
+              </m:r>
+              <m:r>
+                <w:rPr>
+                  <w:rFonts w:ascii="Cambria Math" w:hAnsi="Cambria Math" w:cstheme="majorBidi"/>
+                  <w:sz w:val="36"/>
+                  <w:szCs w:val="36"/>
+                </w:rPr>
+                <m:t>15500</m:t>
+              </m:r>
+            </m:num>
+            <m:den>
+              <m:r>
+                <w:rPr>
+                  <w:rFonts w:ascii="Cambria Math" w:hAnsi="Cambria Math" w:cstheme="majorBidi"/>
+                  <w:sz w:val="36"/>
+                  <w:szCs w:val="36"/>
+                </w:rPr>
+                <m:t>7096.78</m:t>
+              </m:r>
+            </m:den>
+          </m:f>
+          <m:r>
+            <w:rPr>
+              <w:rFonts w:ascii="Cambria Math" w:hAnsi="Cambria Math" w:cstheme="majorBidi"/>
+              <w:sz w:val="36"/>
+              <w:szCs w:val="36"/>
+            </w:rPr>
+            <m:t>= 3025</m:t>
+          </m:r>
+        </m:oMath>
+      </m:oMathPara>
+    </w:p>
+    <w:p>
+      <w:pPr>
+        <w:ind w:firstLine="0"/>
+        <w:rPr>
+          <w:rFonts w:asciiTheme="majorBidi" w:hAnsiTheme="majorBidi" w:cstheme="majorBidi"/>
+        </w:rPr>
+      </w:pPr>
+    </w:p>
+    <w:p>
+      <w:pPr>
+        <w:ind w:firstLine="0"/>
+        <w:rPr>
+          <w:rFonts w:asciiTheme="majorBidi" w:hAnsiTheme="majorBidi" w:cstheme="majorBidi"/>
+        </w:rPr>
+      </w:pPr>
+    </w:p>
     <w:sectPr>
       <w:pgSz w:w="12240" w:h="15840"/>
       <w:pgMar w:top="1440" w:right="1440" w:bottom="1440" w:left="1440" w:header="720" w:footer="720" w:gutter="0"/>
@@ -786,6 +4547,103 @@
     </w:r>
   </w:p>
 </w:hdr>
+</file>
+
+<file path=word/numbering.xml><?xml version="1.0" encoding="utf-8"?>
+<w:numbering xmlns:wpc="http://schemas.microsoft.com/office/word/2010/wordprocessingCanvas" xmlns:cx="http://schemas.microsoft.com/office/drawing/2014/chartex" xmlns:cx1="http://schemas.microsoft.com/office/drawing/2015/9/8/chartex" xmlns:cx2="http://schemas.microsoft.com/office/drawing/2015/10/21/chartex" xmlns:cx3="http://schemas.microsoft.com/office/drawing/2016/5/9/chartex" xmlns:cx4="http://schemas.microsoft.com/office/drawing/2016/5/10/chartex" xmlns:cx5="http://schemas.microsoft.com/office/drawing/2016/5/11/chartex" xmlns:cx6="http://schemas.microsoft.com/office/drawing/2016/5/12/chartex" xmlns:cx7="http://schemas.microsoft.com/office/drawing/2016/5/13/chartex" xmlns:cx8="http://schemas.microsoft.com/office/drawing/2016/5/14/chartex" xmlns:mc="http://schemas.openxmlformats.org/markup-compatibility/2006" xmlns:aink="http://schemas.microsoft.com/office/drawing/2016/ink" xmlns:am3d="http://schemas.microsoft.com/office/drawing/2017/model3d" xmlns:o="urn:schemas-microsoft-com:office:office" xmlns:oel="http://schemas.microsoft.com/office/2019/extlst" xmlns:r="http://schemas.openxmlformats.org/officeDocument/2006/relationships" xmlns:m="http://schemas.openxmlformats.org/officeDocument/2006/math" xmlns:v="urn:schemas-microsoft-com:vml" xmlns:wp14="http://schemas.microsoft.com/office/word/2010/wordprocessingDrawing" xmlns:wp="http://schemas.openxmlformats.org/drawingml/2006/wordprocessingDrawing" xmlns:w10="urn:schemas-microsoft-com:office:word" xmlns:w="http://schemas.openxmlformats.org/wordprocessingml/2006/main" xmlns:w14="http://schemas.microsoft.com/office/word/2010/wordml" xmlns:w15="http://schemas.microsoft.com/office/word/2012/wordml" xmlns:w16cex="http://schemas.microsoft.com/office/word/2018/wordml/cex" xmlns:w16cid="http://schemas.microsoft.com/office/word/2016/wordml/cid" xmlns:w16="http://schemas.microsoft.com/office/word/2018/wordml" xmlns:w16du="http://schemas.microsoft.com/office/word/2023/wordml/word16du" xmlns:w16sdtdh="http://schemas.microsoft.com/office/word/2020/wordml/sdtdatahash" xmlns:w16se="http://schemas.microsoft.com/office/word/2015/wordml/symex" xmlns:wpg="http://schemas.microsoft.com/office/word/2010/wordprocessingGroup" xmlns:wpi="http://schemas.microsoft.com/office/word/2010/wordprocessingInk" xmlns:wne="http://schemas.microsoft.com/office/word/2006/wordml" xmlns:wps="http://schemas.microsoft.com/office/word/2010/wordprocessingShape" mc:Ignorable="w14 w15 w16se w16cid w16 w16cex w16sdtdh wp14">
+  <w:abstractNum w:abstractNumId="0" w15:restartNumberingAfterBreak="0">
+    <w:nsid w:val="4C244D9C"/>
+    <w:multiLevelType w:val="hybridMultilevel"/>
+    <w:tmpl w:val="5CEC5B62"/>
+    <w:lvl w:ilvl="0" w:tplc="0409000F">
+      <w:start w:val="1"/>
+      <w:numFmt w:val="decimal"/>
+      <w:lvlText w:val="%1."/>
+      <w:lvlJc w:val="left"/>
+      <w:pPr>
+        <w:ind w:left="360" w:hanging="360"/>
+      </w:pPr>
+      <w:rPr>
+        <w:rFonts w:hint="default"/>
+      </w:rPr>
+    </w:lvl>
+    <w:lvl w:ilvl="1" w:tplc="04090019" w:tentative="1">
+      <w:start w:val="1"/>
+      <w:numFmt w:val="lowerLetter"/>
+      <w:lvlText w:val="%2."/>
+      <w:lvlJc w:val="left"/>
+      <w:pPr>
+        <w:ind w:left="1080" w:hanging="360"/>
+      </w:pPr>
+    </w:lvl>
+    <w:lvl w:ilvl="2" w:tplc="0409001B" w:tentative="1">
+      <w:start w:val="1"/>
+      <w:numFmt w:val="lowerRoman"/>
+      <w:lvlText w:val="%3."/>
+      <w:lvlJc w:val="right"/>
+      <w:pPr>
+        <w:ind w:left="1800" w:hanging="180"/>
+      </w:pPr>
+    </w:lvl>
+    <w:lvl w:ilvl="3" w:tplc="0409000F" w:tentative="1">
+      <w:start w:val="1"/>
+      <w:numFmt w:val="decimal"/>
+      <w:lvlText w:val="%4."/>
+      <w:lvlJc w:val="left"/>
+      <w:pPr>
+        <w:ind w:left="2520" w:hanging="360"/>
+      </w:pPr>
+    </w:lvl>
+    <w:lvl w:ilvl="4" w:tplc="04090019" w:tentative="1">
+      <w:start w:val="1"/>
+      <w:numFmt w:val="lowerLetter"/>
+      <w:lvlText w:val="%5."/>
+      <w:lvlJc w:val="left"/>
+      <w:pPr>
+        <w:ind w:left="3240" w:hanging="360"/>
+      </w:pPr>
+    </w:lvl>
+    <w:lvl w:ilvl="5" w:tplc="0409001B" w:tentative="1">
+      <w:start w:val="1"/>
+      <w:numFmt w:val="lowerRoman"/>
+      <w:lvlText w:val="%6."/>
+      <w:lvlJc w:val="right"/>
+      <w:pPr>
+        <w:ind w:left="3960" w:hanging="180"/>
+      </w:pPr>
+    </w:lvl>
+    <w:lvl w:ilvl="6" w:tplc="0409000F" w:tentative="1">
+      <w:start w:val="1"/>
+      <w:numFmt w:val="decimal"/>
+      <w:lvlText w:val="%7."/>
+      <w:lvlJc w:val="left"/>
+      <w:pPr>
+        <w:ind w:left="4680" w:hanging="360"/>
+      </w:pPr>
+    </w:lvl>
+    <w:lvl w:ilvl="7" w:tplc="04090019" w:tentative="1">
+      <w:start w:val="1"/>
+      <w:numFmt w:val="lowerLetter"/>
+      <w:lvlText w:val="%8."/>
+      <w:lvlJc w:val="left"/>
+      <w:pPr>
+        <w:ind w:left="5400" w:hanging="360"/>
+      </w:pPr>
+    </w:lvl>
+    <w:lvl w:ilvl="8" w:tplc="0409001B" w:tentative="1">
+      <w:start w:val="1"/>
+      <w:numFmt w:val="lowerRoman"/>
+      <w:lvlText w:val="%9."/>
+      <w:lvlJc w:val="right"/>
+      <w:pPr>
+        <w:ind w:left="6120" w:hanging="180"/>
+      </w:pPr>
+    </w:lvl>
+  </w:abstractNum>
+  <w:num w:numId="1" w16cid:durableId="1401750195">
+    <w:abstractNumId w:val="0"/>
+  </w:num>
+</w:numbering>
 </file>
 
 <file path=word/styles.xml><?xml version="1.0" encoding="utf-8"?>
@@ -1188,7 +5046,7 @@
   <w:style w:type="paragraph" w:default="1" w:styleId="Normal">
     <w:name w:val="Normal"/>
     <w:qFormat/>
-    <w:rsid w:val="00692CE6"/>
+    <w:rsid w:val="00EC7BD7"/>
     <w:pPr>
       <w:spacing w:after="0" w:line="480" w:lineRule="auto"/>
       <w:ind w:firstLine="720"/>
@@ -1311,6 +5169,46 @@
       <w:color w:val="605E5C"/>
       <w:shd w:val="clear" w:color="auto" w:fill="E1DFDD"/>
     </w:rPr>
+  </w:style>
+  <w:style w:type="character" w:styleId="PlaceholderText">
+    <w:name w:val="Placeholder Text"/>
+    <w:basedOn w:val="DefaultParagraphFont"/>
+    <w:uiPriority w:val="99"/>
+    <w:semiHidden/>
+    <w:rsid w:val="009303AE"/>
+    <w:rPr>
+      <w:color w:val="808080"/>
+    </w:rPr>
+  </w:style>
+  <w:style w:type="table" w:styleId="TableGrid">
+    <w:name w:val="Table Grid"/>
+    <w:basedOn w:val="TableNormal"/>
+    <w:uiPriority w:val="39"/>
+    <w:rsid w:val="009303AE"/>
+    <w:pPr>
+      <w:spacing w:after="0" w:line="240" w:lineRule="auto"/>
+    </w:pPr>
+    <w:tblPr>
+      <w:tblBorders>
+        <w:top w:val="single" w:sz="4" w:space="0" w:color="auto"/>
+        <w:left w:val="single" w:sz="4" w:space="0" w:color="auto"/>
+        <w:bottom w:val="single" w:sz="4" w:space="0" w:color="auto"/>
+        <w:right w:val="single" w:sz="4" w:space="0" w:color="auto"/>
+        <w:insideH w:val="single" w:sz="4" w:space="0" w:color="auto"/>
+        <w:insideV w:val="single" w:sz="4" w:space="0" w:color="auto"/>
+      </w:tblBorders>
+    </w:tblPr>
+  </w:style>
+  <w:style w:type="paragraph" w:styleId="ListParagraph">
+    <w:name w:val="List Paragraph"/>
+    <w:basedOn w:val="Normal"/>
+    <w:uiPriority w:val="34"/>
+    <w:qFormat/>
+    <w:rsid w:val="00EC7BD7"/>
+    <w:pPr>
+      <w:ind w:left="720"/>
+      <w:contextualSpacing/>
+    </w:pPr>
   </w:style>
 </w:styles>
 </file>
@@ -1608,4 +5506,16 @@
     </a:ext>
   </a:extLst>
 </a:theme>
+</file>
+
+<file path=customXml/item1.xml><?xml version="1.0" encoding="utf-8"?>
+<b:Sources xmlns:b="http://schemas.openxmlformats.org/officeDocument/2006/bibliography" xmlns="http://schemas.openxmlformats.org/officeDocument/2006/bibliography" SelectedStyle="\APASixthEditionOfficeOnline.xsl" StyleName="APA" Version="6"/>
+</file>
+
+<file path=customXml/itemProps1.xml><?xml version="1.0" encoding="utf-8"?>
+<ds:datastoreItem xmlns:ds="http://schemas.openxmlformats.org/officeDocument/2006/customXml" ds:itemID="{24AA3746-5AC3-40AA-8D56-42045FBCF2C5}">
+  <ds:schemaRefs>
+    <ds:schemaRef ds:uri="http://schemas.openxmlformats.org/officeDocument/2006/bibliography"/>
+  </ds:schemaRefs>
+</ds:datastoreItem>
 </file>
</xml_diff>